<commit_message>
Thêm nội dung cho báo cáo
</commit_message>
<xml_diff>
--- a/Baocao_Final.docx
+++ b/Baocao_Final.docx
@@ -12567,7 +12567,21 @@
                 <w:sz w:val="26"/>
                 <w:szCs w:val="26"/>
               </w:rPr>
-              <w:t>Sau khi điền đủ thông tin, actor nhấn vào nút đăng nhập</w:t>
+              <w:t xml:space="preserve">Sau khi điền đủ thông tin, actor nhấn vào nút </w:t>
+            </w:r>
+            <w:r>
+              <w:rPr>
+                <w:sz w:val="26"/>
+                <w:szCs w:val="26"/>
+              </w:rPr>
+              <w:t>Đ</w:t>
+            </w:r>
+            <w:r>
+              <w:rPr>
+                <w:sz w:val="26"/>
+                <w:szCs w:val="26"/>
+              </w:rPr>
+              <w:t>ăng nhập</w:t>
             </w:r>
             <w:r>
               <w:rPr>
@@ -12632,7 +12646,14 @@
                 <w:sz w:val="26"/>
                 <w:szCs w:val="26"/>
               </w:rPr>
-              <w:t>quay lại</w:t>
+              <w:t>Q</w:t>
+            </w:r>
+            <w:r>
+              <w:rPr>
+                <w:sz w:val="26"/>
+                <w:szCs w:val="26"/>
+              </w:rPr>
+              <w:t>uay lại</w:t>
             </w:r>
             <w:r>
               <w:rPr>
@@ -34283,7 +34304,21 @@
                 <w:sz w:val="26"/>
                 <w:szCs w:val="26"/>
               </w:rPr>
-              <w:t>3.Tìm thấy sách phù hợp với nội dung đã nhập.</w:t>
+              <w:t>3.</w:t>
+            </w:r>
+            <w:r>
+              <w:rPr>
+                <w:sz w:val="26"/>
+                <w:szCs w:val="26"/>
+              </w:rPr>
+              <w:t xml:space="preserve"> </w:t>
+            </w:r>
+            <w:r>
+              <w:rPr>
+                <w:sz w:val="26"/>
+                <w:szCs w:val="26"/>
+              </w:rPr>
+              <w:t>Tìm thấy sách phù hợp với nội dung đã nhập.</w:t>
             </w:r>
           </w:p>
           <w:p>
@@ -43116,14 +43151,7 @@
                 <w:sz w:val="26"/>
                 <w:szCs w:val="26"/>
               </w:rPr>
-              <w:t>Mã tài khoản (ứng với mỗi thủ thư sẽ có 1 tài khoản đăng nhập vào hệ thống)</w:t>
-            </w:r>
-            <w:r>
-              <w:rPr>
-                <w:sz w:val="26"/>
-                <w:szCs w:val="26"/>
-              </w:rPr>
-              <w:t>.</w:t>
+              <w:t>Mã tài khoản</w:t>
             </w:r>
           </w:p>
         </w:tc>
@@ -43204,7 +43232,6 @@
           <w:sz w:val="28"/>
           <w:szCs w:val="28"/>
         </w:rPr>
-        <w:lastRenderedPageBreak/>
         <w:t>3</w:t>
       </w:r>
       <w:r>
@@ -44254,21 +44281,7 @@
                 <w:sz w:val="26"/>
                 <w:szCs w:val="26"/>
               </w:rPr>
-              <w:t xml:space="preserve">Mã tài khoản (ứng với mỗi </w:t>
-            </w:r>
-            <w:r>
-              <w:rPr>
-                <w:sz w:val="26"/>
-                <w:szCs w:val="26"/>
-              </w:rPr>
-              <w:t>độc giả</w:t>
-            </w:r>
-            <w:r>
-              <w:rPr>
-                <w:sz w:val="26"/>
-                <w:szCs w:val="26"/>
-              </w:rPr>
-              <w:t xml:space="preserve"> sẽ có 1 tài khoản đăng nhập vào hệ thống).</w:t>
+              <w:t>Mã tài khoản</w:t>
             </w:r>
           </w:p>
         </w:tc>
@@ -44349,6 +44362,7 @@
           <w:sz w:val="28"/>
           <w:szCs w:val="28"/>
         </w:rPr>
+        <w:lastRenderedPageBreak/>
         <w:t>3</w:t>
       </w:r>
       <w:r>
@@ -47609,7 +47623,6 @@
           <w:sz w:val="28"/>
           <w:szCs w:val="28"/>
         </w:rPr>
-        <w:lastRenderedPageBreak/>
         <w:t>3</w:t>
       </w:r>
       <w:r>
@@ -49193,6 +49206,7 @@
           <w:sz w:val="28"/>
           <w:szCs w:val="28"/>
         </w:rPr>
+        <w:lastRenderedPageBreak/>
         <w:t>3</w:t>
       </w:r>
       <w:r>
@@ -50918,7 +50932,6 @@
           <w:sz w:val="28"/>
           <w:szCs w:val="28"/>
         </w:rPr>
-        <w:lastRenderedPageBreak/>
         <w:t>3</w:t>
       </w:r>
       <w:r>
@@ -53631,6 +53644,7 @@
           <w:sz w:val="28"/>
           <w:szCs w:val="28"/>
         </w:rPr>
+        <w:lastRenderedPageBreak/>
         <w:t>3</w:t>
       </w:r>
       <w:r>
@@ -54578,7 +54592,6 @@
           <w:sz w:val="28"/>
           <w:szCs w:val="28"/>
         </w:rPr>
-        <w:lastRenderedPageBreak/>
         <w:t>3</w:t>
       </w:r>
       <w:r>
@@ -55888,7 +55901,7 @@
                 <w:sz w:val="26"/>
                 <w:szCs w:val="26"/>
               </w:rPr>
-              <w:t>X</w:t>
+              <w:t>x</w:t>
             </w:r>
           </w:p>
         </w:tc>
@@ -58035,9 +58048,2091 @@
           <w:sz w:val="30"/>
           <w:szCs w:val="30"/>
         </w:rPr>
+        <w:lastRenderedPageBreak/>
         <w:t>3.3 CÁC RÀNG BUỘC DỮ LIỆU</w:t>
       </w:r>
       <w:bookmarkEnd w:id="145"/>
+    </w:p>
+    <w:p>
+      <w:pPr>
+        <w:pStyle w:val="Heading3"/>
+        <w:spacing w:before="120" w:line="312" w:lineRule="auto"/>
+        <w:rPr>
+          <w:rFonts w:ascii="Times New Roman" w:hAnsi="Times New Roman" w:cs="Times New Roman"/>
+          <w:b/>
+          <w:bCs/>
+          <w:color w:val="auto"/>
+          <w:sz w:val="28"/>
+          <w:szCs w:val="28"/>
+        </w:rPr>
+      </w:pPr>
+      <w:bookmarkStart w:id="146" w:name="_Toc185285690"/>
+      <w:r>
+        <w:rPr>
+          <w:rFonts w:ascii="Times New Roman" w:hAnsi="Times New Roman" w:cs="Times New Roman"/>
+          <w:b/>
+          <w:bCs/>
+          <w:color w:val="auto"/>
+          <w:sz w:val="28"/>
+          <w:szCs w:val="28"/>
+        </w:rPr>
+        <w:t>3</w:t>
+      </w:r>
+      <w:r>
+        <w:rPr>
+          <w:rFonts w:ascii="Times New Roman" w:hAnsi="Times New Roman" w:cs="Times New Roman"/>
+          <w:b/>
+          <w:bCs/>
+          <w:color w:val="auto"/>
+          <w:sz w:val="28"/>
+          <w:szCs w:val="28"/>
+        </w:rPr>
+        <w:t>.</w:t>
+      </w:r>
+      <w:r>
+        <w:rPr>
+          <w:rFonts w:ascii="Times New Roman" w:hAnsi="Times New Roman" w:cs="Times New Roman"/>
+          <w:b/>
+          <w:bCs/>
+          <w:color w:val="auto"/>
+          <w:sz w:val="28"/>
+          <w:szCs w:val="28"/>
+        </w:rPr>
+        <w:t>3</w:t>
+      </w:r>
+      <w:r>
+        <w:rPr>
+          <w:rFonts w:ascii="Times New Roman" w:hAnsi="Times New Roman" w:cs="Times New Roman"/>
+          <w:b/>
+          <w:bCs/>
+          <w:color w:val="auto"/>
+          <w:sz w:val="28"/>
+          <w:szCs w:val="28"/>
+        </w:rPr>
+        <w:t>.</w:t>
+      </w:r>
+      <w:r>
+        <w:rPr>
+          <w:rFonts w:ascii="Times New Roman" w:hAnsi="Times New Roman" w:cs="Times New Roman"/>
+          <w:b/>
+          <w:bCs/>
+          <w:color w:val="auto"/>
+          <w:sz w:val="28"/>
+          <w:szCs w:val="28"/>
+        </w:rPr>
+        <w:t>1</w:t>
+      </w:r>
+      <w:r>
+        <w:rPr>
+          <w:rFonts w:ascii="Times New Roman" w:hAnsi="Times New Roman" w:cs="Times New Roman"/>
+          <w:b/>
+          <w:bCs/>
+          <w:color w:val="auto"/>
+          <w:sz w:val="28"/>
+          <w:szCs w:val="28"/>
+        </w:rPr>
+        <w:t xml:space="preserve"> </w:t>
+      </w:r>
+      <w:r>
+        <w:rPr>
+          <w:rFonts w:ascii="Times New Roman" w:hAnsi="Times New Roman" w:cs="Times New Roman"/>
+          <w:b/>
+          <w:bCs/>
+          <w:color w:val="auto"/>
+          <w:sz w:val="28"/>
+          <w:szCs w:val="28"/>
+        </w:rPr>
+        <w:t xml:space="preserve">Ràng buộc dữ liệu </w:t>
+      </w:r>
+      <w:r>
+        <w:rPr>
+          <w:rFonts w:ascii="Times New Roman" w:hAnsi="Times New Roman" w:cs="Times New Roman"/>
+          <w:b/>
+          <w:bCs/>
+          <w:color w:val="auto"/>
+          <w:sz w:val="28"/>
+          <w:szCs w:val="28"/>
+        </w:rPr>
+        <w:t>cho</w:t>
+      </w:r>
+      <w:r>
+        <w:rPr>
+          <w:rFonts w:ascii="Times New Roman" w:hAnsi="Times New Roman" w:cs="Times New Roman"/>
+          <w:b/>
+          <w:bCs/>
+          <w:color w:val="auto"/>
+          <w:sz w:val="28"/>
+          <w:szCs w:val="28"/>
+        </w:rPr>
+        <w:t xml:space="preserve"> t</w:t>
+      </w:r>
+      <w:r>
+        <w:rPr>
+          <w:rFonts w:ascii="Times New Roman" w:hAnsi="Times New Roman" w:cs="Times New Roman"/>
+          <w:b/>
+          <w:bCs/>
+          <w:color w:val="auto"/>
+          <w:sz w:val="28"/>
+          <w:szCs w:val="28"/>
+        </w:rPr>
+        <w:t>hủ thư</w:t>
+      </w:r>
+    </w:p>
+    <w:p>
+      <w:pPr>
+        <w:pStyle w:val="Heading3"/>
+        <w:spacing w:before="120" w:line="312" w:lineRule="auto"/>
+        <w:rPr>
+          <w:rFonts w:ascii="Times New Roman" w:hAnsi="Times New Roman" w:cs="Times New Roman"/>
+          <w:color w:val="auto"/>
+          <w:sz w:val="26"/>
+          <w:szCs w:val="26"/>
+          <w:u w:val="single"/>
+        </w:rPr>
+      </w:pPr>
+      <w:r>
+        <w:rPr>
+          <w:rFonts w:ascii="Times New Roman" w:hAnsi="Times New Roman" w:cs="Times New Roman"/>
+          <w:color w:val="auto"/>
+          <w:sz w:val="26"/>
+          <w:szCs w:val="26"/>
+        </w:rPr>
+        <w:t>3</w:t>
+      </w:r>
+      <w:r>
+        <w:rPr>
+          <w:rFonts w:ascii="Times New Roman" w:hAnsi="Times New Roman" w:cs="Times New Roman"/>
+          <w:color w:val="auto"/>
+          <w:sz w:val="26"/>
+          <w:szCs w:val="26"/>
+        </w:rPr>
+        <w:t>.</w:t>
+      </w:r>
+      <w:r>
+        <w:rPr>
+          <w:rFonts w:ascii="Times New Roman" w:hAnsi="Times New Roman" w:cs="Times New Roman"/>
+          <w:color w:val="auto"/>
+          <w:sz w:val="26"/>
+          <w:szCs w:val="26"/>
+        </w:rPr>
+        <w:t>3</w:t>
+      </w:r>
+      <w:r>
+        <w:rPr>
+          <w:rFonts w:ascii="Times New Roman" w:hAnsi="Times New Roman" w:cs="Times New Roman"/>
+          <w:color w:val="auto"/>
+          <w:sz w:val="26"/>
+          <w:szCs w:val="26"/>
+        </w:rPr>
+        <w:t>.</w:t>
+      </w:r>
+      <w:r>
+        <w:rPr>
+          <w:rFonts w:ascii="Times New Roman" w:hAnsi="Times New Roman" w:cs="Times New Roman"/>
+          <w:color w:val="auto"/>
+          <w:sz w:val="26"/>
+          <w:szCs w:val="26"/>
+        </w:rPr>
+        <w:t>1</w:t>
+      </w:r>
+      <w:r>
+        <w:rPr>
+          <w:rFonts w:ascii="Times New Roman" w:hAnsi="Times New Roman" w:cs="Times New Roman"/>
+          <w:color w:val="auto"/>
+          <w:sz w:val="26"/>
+          <w:szCs w:val="26"/>
+        </w:rPr>
+        <w:t>.</w:t>
+      </w:r>
+      <w:r>
+        <w:rPr>
+          <w:rFonts w:ascii="Times New Roman" w:hAnsi="Times New Roman" w:cs="Times New Roman"/>
+          <w:color w:val="auto"/>
+          <w:sz w:val="26"/>
+          <w:szCs w:val="26"/>
+        </w:rPr>
+        <w:t>1</w:t>
+      </w:r>
+      <w:r>
+        <w:rPr>
+          <w:rFonts w:ascii="Times New Roman" w:hAnsi="Times New Roman" w:cs="Times New Roman"/>
+          <w:color w:val="auto"/>
+          <w:sz w:val="26"/>
+          <w:szCs w:val="26"/>
+        </w:rPr>
+        <w:t xml:space="preserve"> </w:t>
+      </w:r>
+      <w:r>
+        <w:rPr>
+          <w:rFonts w:ascii="Times New Roman" w:hAnsi="Times New Roman" w:cs="Times New Roman"/>
+          <w:color w:val="auto"/>
+          <w:sz w:val="26"/>
+          <w:szCs w:val="26"/>
+          <w:u w:val="single"/>
+        </w:rPr>
+        <w:t>Quản lý sách</w:t>
+      </w:r>
+    </w:p>
+    <w:p>
+      <w:pPr>
+        <w:pStyle w:val="ListParagraph"/>
+        <w:numPr>
+          <w:ilvl w:val="0"/>
+          <w:numId w:val="6"/>
+        </w:numPr>
+        <w:spacing w:before="120" w:after="0" w:line="312" w:lineRule="auto"/>
+        <w:jc w:val="both"/>
+        <w:rPr>
+          <w:rFonts w:ascii="Times New Roman" w:hAnsi="Times New Roman" w:cs="Times New Roman"/>
+          <w:sz w:val="26"/>
+          <w:szCs w:val="26"/>
+        </w:rPr>
+      </w:pPr>
+      <w:r>
+        <w:rPr>
+          <w:rFonts w:ascii="Times New Roman" w:hAnsi="Times New Roman" w:cs="Times New Roman"/>
+          <w:sz w:val="26"/>
+          <w:szCs w:val="26"/>
+        </w:rPr>
+        <w:t>Khi thêm sách, sửa sách thì các trường nhập liệu như tiêu đề, số lượng, năm xuất bản không được để trống.</w:t>
+      </w:r>
+    </w:p>
+    <w:p>
+      <w:pPr>
+        <w:pStyle w:val="ListParagraph"/>
+        <w:numPr>
+          <w:ilvl w:val="0"/>
+          <w:numId w:val="6"/>
+        </w:numPr>
+        <w:spacing w:before="120" w:after="0" w:line="312" w:lineRule="auto"/>
+        <w:jc w:val="both"/>
+        <w:rPr>
+          <w:rFonts w:ascii="Times New Roman" w:hAnsi="Times New Roman" w:cs="Times New Roman"/>
+          <w:sz w:val="26"/>
+          <w:szCs w:val="26"/>
+        </w:rPr>
+      </w:pPr>
+      <w:r>
+        <w:rPr>
+          <w:rFonts w:ascii="Times New Roman" w:hAnsi="Times New Roman" w:cs="Times New Roman"/>
+          <w:sz w:val="26"/>
+          <w:szCs w:val="26"/>
+        </w:rPr>
+        <w:t>Số lượng sách phải lớn hơn 0</w:t>
+      </w:r>
+      <w:r>
+        <w:rPr>
+          <w:rFonts w:ascii="Times New Roman" w:hAnsi="Times New Roman" w:cs="Times New Roman"/>
+          <w:sz w:val="26"/>
+          <w:szCs w:val="26"/>
+        </w:rPr>
+        <w:t>.</w:t>
+      </w:r>
+    </w:p>
+    <w:p>
+      <w:pPr>
+        <w:pStyle w:val="ListParagraph"/>
+        <w:numPr>
+          <w:ilvl w:val="0"/>
+          <w:numId w:val="6"/>
+        </w:numPr>
+        <w:spacing w:before="120" w:after="0" w:line="312" w:lineRule="auto"/>
+        <w:jc w:val="both"/>
+        <w:rPr>
+          <w:rFonts w:ascii="Times New Roman" w:hAnsi="Times New Roman" w:cs="Times New Roman"/>
+          <w:sz w:val="26"/>
+          <w:szCs w:val="26"/>
+        </w:rPr>
+      </w:pPr>
+      <w:r>
+        <w:rPr>
+          <w:rFonts w:ascii="Times New Roman" w:hAnsi="Times New Roman" w:cs="Times New Roman"/>
+          <w:sz w:val="26"/>
+          <w:szCs w:val="26"/>
+        </w:rPr>
+        <w:t>Năm xuất bản sách không</w:t>
+      </w:r>
+      <w:r>
+        <w:rPr>
+          <w:rFonts w:ascii="Times New Roman" w:hAnsi="Times New Roman" w:cs="Times New Roman"/>
+          <w:sz w:val="26"/>
+          <w:szCs w:val="26"/>
+        </w:rPr>
+        <w:t xml:space="preserve"> được</w:t>
+      </w:r>
+      <w:r>
+        <w:rPr>
+          <w:rFonts w:ascii="Times New Roman" w:hAnsi="Times New Roman" w:cs="Times New Roman"/>
+          <w:sz w:val="26"/>
+          <w:szCs w:val="26"/>
+        </w:rPr>
+        <w:t xml:space="preserve"> lớn hơn năm hiện tại.</w:t>
+      </w:r>
+    </w:p>
+    <w:p>
+      <w:pPr>
+        <w:pStyle w:val="ListParagraph"/>
+        <w:numPr>
+          <w:ilvl w:val="0"/>
+          <w:numId w:val="6"/>
+        </w:numPr>
+        <w:spacing w:before="120" w:after="0" w:line="312" w:lineRule="auto"/>
+        <w:jc w:val="both"/>
+        <w:rPr>
+          <w:rFonts w:ascii="Times New Roman" w:hAnsi="Times New Roman" w:cs="Times New Roman"/>
+          <w:sz w:val="26"/>
+          <w:szCs w:val="26"/>
+        </w:rPr>
+      </w:pPr>
+      <w:r>
+        <w:rPr>
+          <w:rFonts w:ascii="Times New Roman" w:hAnsi="Times New Roman" w:cs="Times New Roman"/>
+          <w:sz w:val="26"/>
+          <w:szCs w:val="26"/>
+        </w:rPr>
+        <w:t>Các sách đã được mượn thì không thể xóa.</w:t>
+      </w:r>
+    </w:p>
+    <w:p>
+      <w:pPr>
+        <w:pStyle w:val="Heading3"/>
+        <w:spacing w:before="120" w:line="312" w:lineRule="auto"/>
+        <w:rPr>
+          <w:rFonts w:ascii="Times New Roman" w:hAnsi="Times New Roman" w:cs="Times New Roman"/>
+          <w:color w:val="auto"/>
+          <w:sz w:val="26"/>
+          <w:szCs w:val="26"/>
+          <w:u w:val="single"/>
+        </w:rPr>
+      </w:pPr>
+      <w:r>
+        <w:rPr>
+          <w:rFonts w:ascii="Times New Roman" w:hAnsi="Times New Roman" w:cs="Times New Roman"/>
+          <w:color w:val="auto"/>
+          <w:sz w:val="26"/>
+          <w:szCs w:val="26"/>
+        </w:rPr>
+        <w:t>3</w:t>
+      </w:r>
+      <w:r>
+        <w:rPr>
+          <w:rFonts w:ascii="Times New Roman" w:hAnsi="Times New Roman" w:cs="Times New Roman"/>
+          <w:color w:val="auto"/>
+          <w:sz w:val="26"/>
+          <w:szCs w:val="26"/>
+        </w:rPr>
+        <w:t>.</w:t>
+      </w:r>
+      <w:r>
+        <w:rPr>
+          <w:rFonts w:ascii="Times New Roman" w:hAnsi="Times New Roman" w:cs="Times New Roman"/>
+          <w:color w:val="auto"/>
+          <w:sz w:val="26"/>
+          <w:szCs w:val="26"/>
+        </w:rPr>
+        <w:t>3</w:t>
+      </w:r>
+      <w:r>
+        <w:rPr>
+          <w:rFonts w:ascii="Times New Roman" w:hAnsi="Times New Roman" w:cs="Times New Roman"/>
+          <w:color w:val="auto"/>
+          <w:sz w:val="26"/>
+          <w:szCs w:val="26"/>
+        </w:rPr>
+        <w:t>.</w:t>
+      </w:r>
+      <w:r>
+        <w:rPr>
+          <w:rFonts w:ascii="Times New Roman" w:hAnsi="Times New Roman" w:cs="Times New Roman"/>
+          <w:color w:val="auto"/>
+          <w:sz w:val="26"/>
+          <w:szCs w:val="26"/>
+        </w:rPr>
+        <w:t>1</w:t>
+      </w:r>
+      <w:r>
+        <w:rPr>
+          <w:rFonts w:ascii="Times New Roman" w:hAnsi="Times New Roman" w:cs="Times New Roman"/>
+          <w:color w:val="auto"/>
+          <w:sz w:val="26"/>
+          <w:szCs w:val="26"/>
+        </w:rPr>
+        <w:t>.</w:t>
+      </w:r>
+      <w:r>
+        <w:rPr>
+          <w:rFonts w:ascii="Times New Roman" w:hAnsi="Times New Roman" w:cs="Times New Roman"/>
+          <w:color w:val="auto"/>
+          <w:sz w:val="26"/>
+          <w:szCs w:val="26"/>
+        </w:rPr>
+        <w:t>2</w:t>
+      </w:r>
+      <w:r>
+        <w:rPr>
+          <w:rFonts w:ascii="Times New Roman" w:hAnsi="Times New Roman" w:cs="Times New Roman"/>
+          <w:color w:val="auto"/>
+          <w:sz w:val="26"/>
+          <w:szCs w:val="26"/>
+        </w:rPr>
+        <w:t xml:space="preserve"> </w:t>
+      </w:r>
+      <w:r>
+        <w:rPr>
+          <w:rFonts w:ascii="Times New Roman" w:hAnsi="Times New Roman" w:cs="Times New Roman"/>
+          <w:color w:val="auto"/>
+          <w:sz w:val="26"/>
+          <w:szCs w:val="26"/>
+          <w:u w:val="single"/>
+        </w:rPr>
+        <w:t>Quản lý tác giả</w:t>
+      </w:r>
+    </w:p>
+    <w:p>
+      <w:pPr>
+        <w:pStyle w:val="ListParagraph"/>
+        <w:numPr>
+          <w:ilvl w:val="0"/>
+          <w:numId w:val="6"/>
+        </w:numPr>
+        <w:spacing w:before="120" w:after="0" w:line="312" w:lineRule="auto"/>
+        <w:jc w:val="both"/>
+        <w:rPr>
+          <w:rFonts w:ascii="Times New Roman" w:hAnsi="Times New Roman" w:cs="Times New Roman"/>
+          <w:sz w:val="26"/>
+          <w:szCs w:val="26"/>
+        </w:rPr>
+      </w:pPr>
+      <w:r>
+        <w:rPr>
+          <w:rFonts w:ascii="Times New Roman" w:hAnsi="Times New Roman" w:cs="Times New Roman"/>
+          <w:sz w:val="26"/>
+          <w:szCs w:val="26"/>
+        </w:rPr>
+        <w:t>Tên tác giả không được để trống.</w:t>
+      </w:r>
+    </w:p>
+    <w:p>
+      <w:pPr>
+        <w:pStyle w:val="ListParagraph"/>
+        <w:numPr>
+          <w:ilvl w:val="0"/>
+          <w:numId w:val="6"/>
+        </w:numPr>
+        <w:spacing w:before="120" w:after="0" w:line="312" w:lineRule="auto"/>
+        <w:jc w:val="both"/>
+        <w:rPr>
+          <w:rFonts w:ascii="Times New Roman" w:hAnsi="Times New Roman" w:cs="Times New Roman"/>
+          <w:sz w:val="26"/>
+          <w:szCs w:val="26"/>
+        </w:rPr>
+      </w:pPr>
+      <w:r>
+        <w:rPr>
+          <w:rFonts w:ascii="Times New Roman" w:hAnsi="Times New Roman" w:cs="Times New Roman"/>
+          <w:sz w:val="26"/>
+          <w:szCs w:val="26"/>
+        </w:rPr>
+        <w:t>Sách thuộc sở hữu của tác giả thì không thể xóa tác giả</w:t>
+      </w:r>
+      <w:r>
+        <w:rPr>
+          <w:rFonts w:ascii="Times New Roman" w:hAnsi="Times New Roman" w:cs="Times New Roman"/>
+          <w:sz w:val="26"/>
+          <w:szCs w:val="26"/>
+        </w:rPr>
+        <w:t>.</w:t>
+      </w:r>
+    </w:p>
+    <w:p>
+      <w:pPr>
+        <w:pStyle w:val="Heading3"/>
+        <w:spacing w:before="120" w:line="312" w:lineRule="auto"/>
+        <w:rPr>
+          <w:rFonts w:ascii="Times New Roman" w:hAnsi="Times New Roman" w:cs="Times New Roman"/>
+          <w:color w:val="auto"/>
+          <w:sz w:val="26"/>
+          <w:szCs w:val="26"/>
+          <w:u w:val="single"/>
+        </w:rPr>
+      </w:pPr>
+      <w:r>
+        <w:rPr>
+          <w:rFonts w:ascii="Times New Roman" w:hAnsi="Times New Roman" w:cs="Times New Roman"/>
+          <w:color w:val="auto"/>
+          <w:sz w:val="26"/>
+          <w:szCs w:val="26"/>
+        </w:rPr>
+        <w:t>3</w:t>
+      </w:r>
+      <w:r>
+        <w:rPr>
+          <w:rFonts w:ascii="Times New Roman" w:hAnsi="Times New Roman" w:cs="Times New Roman"/>
+          <w:color w:val="auto"/>
+          <w:sz w:val="26"/>
+          <w:szCs w:val="26"/>
+        </w:rPr>
+        <w:t>.</w:t>
+      </w:r>
+      <w:r>
+        <w:rPr>
+          <w:rFonts w:ascii="Times New Roman" w:hAnsi="Times New Roman" w:cs="Times New Roman"/>
+          <w:color w:val="auto"/>
+          <w:sz w:val="26"/>
+          <w:szCs w:val="26"/>
+        </w:rPr>
+        <w:t>3</w:t>
+      </w:r>
+      <w:r>
+        <w:rPr>
+          <w:rFonts w:ascii="Times New Roman" w:hAnsi="Times New Roman" w:cs="Times New Roman"/>
+          <w:color w:val="auto"/>
+          <w:sz w:val="26"/>
+          <w:szCs w:val="26"/>
+        </w:rPr>
+        <w:t>.</w:t>
+      </w:r>
+      <w:r>
+        <w:rPr>
+          <w:rFonts w:ascii="Times New Roman" w:hAnsi="Times New Roman" w:cs="Times New Roman"/>
+          <w:color w:val="auto"/>
+          <w:sz w:val="26"/>
+          <w:szCs w:val="26"/>
+        </w:rPr>
+        <w:t>1</w:t>
+      </w:r>
+      <w:r>
+        <w:rPr>
+          <w:rFonts w:ascii="Times New Roman" w:hAnsi="Times New Roman" w:cs="Times New Roman"/>
+          <w:color w:val="auto"/>
+          <w:sz w:val="26"/>
+          <w:szCs w:val="26"/>
+        </w:rPr>
+        <w:t>.</w:t>
+      </w:r>
+      <w:r>
+        <w:rPr>
+          <w:rFonts w:ascii="Times New Roman" w:hAnsi="Times New Roman" w:cs="Times New Roman"/>
+          <w:color w:val="auto"/>
+          <w:sz w:val="26"/>
+          <w:szCs w:val="26"/>
+        </w:rPr>
+        <w:t>3</w:t>
+      </w:r>
+      <w:r>
+        <w:rPr>
+          <w:rFonts w:ascii="Times New Roman" w:hAnsi="Times New Roman" w:cs="Times New Roman"/>
+          <w:color w:val="auto"/>
+          <w:sz w:val="26"/>
+          <w:szCs w:val="26"/>
+        </w:rPr>
+        <w:t xml:space="preserve"> </w:t>
+      </w:r>
+      <w:r>
+        <w:rPr>
+          <w:rFonts w:ascii="Times New Roman" w:hAnsi="Times New Roman" w:cs="Times New Roman"/>
+          <w:color w:val="auto"/>
+          <w:sz w:val="26"/>
+          <w:szCs w:val="26"/>
+          <w:u w:val="single"/>
+        </w:rPr>
+        <w:t>Quản lý t</w:t>
+      </w:r>
+      <w:r>
+        <w:rPr>
+          <w:rFonts w:ascii="Times New Roman" w:hAnsi="Times New Roman" w:cs="Times New Roman"/>
+          <w:color w:val="auto"/>
+          <w:sz w:val="26"/>
+          <w:szCs w:val="26"/>
+          <w:u w:val="single"/>
+        </w:rPr>
+        <w:t>hể loại</w:t>
+      </w:r>
+    </w:p>
+    <w:p>
+      <w:pPr>
+        <w:pStyle w:val="ListParagraph"/>
+        <w:numPr>
+          <w:ilvl w:val="0"/>
+          <w:numId w:val="6"/>
+        </w:numPr>
+        <w:spacing w:before="120" w:after="0" w:line="312" w:lineRule="auto"/>
+        <w:jc w:val="both"/>
+        <w:rPr>
+          <w:rFonts w:ascii="Times New Roman" w:hAnsi="Times New Roman" w:cs="Times New Roman"/>
+          <w:sz w:val="26"/>
+          <w:szCs w:val="26"/>
+        </w:rPr>
+      </w:pPr>
+      <w:r>
+        <w:rPr>
+          <w:rFonts w:ascii="Times New Roman" w:hAnsi="Times New Roman" w:cs="Times New Roman"/>
+          <w:sz w:val="26"/>
+          <w:szCs w:val="26"/>
+        </w:rPr>
+        <w:t>Tên thể loại không được để trống.</w:t>
+      </w:r>
+    </w:p>
+    <w:p>
+      <w:pPr>
+        <w:pStyle w:val="ListParagraph"/>
+        <w:numPr>
+          <w:ilvl w:val="0"/>
+          <w:numId w:val="6"/>
+        </w:numPr>
+        <w:spacing w:before="120" w:after="0" w:line="312" w:lineRule="auto"/>
+        <w:jc w:val="both"/>
+        <w:rPr>
+          <w:rFonts w:ascii="Times New Roman" w:hAnsi="Times New Roman" w:cs="Times New Roman"/>
+          <w:sz w:val="26"/>
+          <w:szCs w:val="26"/>
+        </w:rPr>
+      </w:pPr>
+      <w:r>
+        <w:rPr>
+          <w:rFonts w:ascii="Times New Roman" w:hAnsi="Times New Roman" w:cs="Times New Roman"/>
+          <w:sz w:val="26"/>
+          <w:szCs w:val="26"/>
+        </w:rPr>
+        <w:t>Nếu đã có sách thuộc thể loại thì không thể xóa thể loại đó.</w:t>
+      </w:r>
+    </w:p>
+    <w:p>
+      <w:pPr>
+        <w:pStyle w:val="Heading3"/>
+        <w:spacing w:before="120" w:line="312" w:lineRule="auto"/>
+        <w:rPr>
+          <w:rFonts w:ascii="Times New Roman" w:hAnsi="Times New Roman" w:cs="Times New Roman"/>
+          <w:color w:val="auto"/>
+          <w:sz w:val="26"/>
+          <w:szCs w:val="26"/>
+          <w:u w:val="single"/>
+        </w:rPr>
+      </w:pPr>
+      <w:r>
+        <w:rPr>
+          <w:rFonts w:ascii="Times New Roman" w:hAnsi="Times New Roman" w:cs="Times New Roman"/>
+          <w:color w:val="auto"/>
+          <w:sz w:val="26"/>
+          <w:szCs w:val="26"/>
+        </w:rPr>
+        <w:t>3</w:t>
+      </w:r>
+      <w:r>
+        <w:rPr>
+          <w:rFonts w:ascii="Times New Roman" w:hAnsi="Times New Roman" w:cs="Times New Roman"/>
+          <w:color w:val="auto"/>
+          <w:sz w:val="26"/>
+          <w:szCs w:val="26"/>
+        </w:rPr>
+        <w:t>.</w:t>
+      </w:r>
+      <w:r>
+        <w:rPr>
+          <w:rFonts w:ascii="Times New Roman" w:hAnsi="Times New Roman" w:cs="Times New Roman"/>
+          <w:color w:val="auto"/>
+          <w:sz w:val="26"/>
+          <w:szCs w:val="26"/>
+        </w:rPr>
+        <w:t>3</w:t>
+      </w:r>
+      <w:r>
+        <w:rPr>
+          <w:rFonts w:ascii="Times New Roman" w:hAnsi="Times New Roman" w:cs="Times New Roman"/>
+          <w:color w:val="auto"/>
+          <w:sz w:val="26"/>
+          <w:szCs w:val="26"/>
+        </w:rPr>
+        <w:t>.</w:t>
+      </w:r>
+      <w:r>
+        <w:rPr>
+          <w:rFonts w:ascii="Times New Roman" w:hAnsi="Times New Roman" w:cs="Times New Roman"/>
+          <w:color w:val="auto"/>
+          <w:sz w:val="26"/>
+          <w:szCs w:val="26"/>
+        </w:rPr>
+        <w:t>1</w:t>
+      </w:r>
+      <w:r>
+        <w:rPr>
+          <w:rFonts w:ascii="Times New Roman" w:hAnsi="Times New Roman" w:cs="Times New Roman"/>
+          <w:color w:val="auto"/>
+          <w:sz w:val="26"/>
+          <w:szCs w:val="26"/>
+        </w:rPr>
+        <w:t>.</w:t>
+      </w:r>
+      <w:r>
+        <w:rPr>
+          <w:rFonts w:ascii="Times New Roman" w:hAnsi="Times New Roman" w:cs="Times New Roman"/>
+          <w:color w:val="auto"/>
+          <w:sz w:val="26"/>
+          <w:szCs w:val="26"/>
+        </w:rPr>
+        <w:t>4</w:t>
+      </w:r>
+      <w:r>
+        <w:rPr>
+          <w:rFonts w:ascii="Times New Roman" w:hAnsi="Times New Roman" w:cs="Times New Roman"/>
+          <w:color w:val="auto"/>
+          <w:sz w:val="26"/>
+          <w:szCs w:val="26"/>
+        </w:rPr>
+        <w:t xml:space="preserve"> </w:t>
+      </w:r>
+      <w:r>
+        <w:rPr>
+          <w:rFonts w:ascii="Times New Roman" w:hAnsi="Times New Roman" w:cs="Times New Roman"/>
+          <w:color w:val="auto"/>
+          <w:sz w:val="26"/>
+          <w:szCs w:val="26"/>
+          <w:u w:val="single"/>
+        </w:rPr>
+        <w:t xml:space="preserve">Quản lý </w:t>
+      </w:r>
+      <w:r>
+        <w:rPr>
+          <w:rFonts w:ascii="Times New Roman" w:hAnsi="Times New Roman" w:cs="Times New Roman"/>
+          <w:color w:val="auto"/>
+          <w:sz w:val="26"/>
+          <w:szCs w:val="26"/>
+          <w:u w:val="single"/>
+        </w:rPr>
+        <w:t>nhà xuất bản</w:t>
+      </w:r>
+    </w:p>
+    <w:p>
+      <w:pPr>
+        <w:pStyle w:val="ListParagraph"/>
+        <w:numPr>
+          <w:ilvl w:val="0"/>
+          <w:numId w:val="6"/>
+        </w:numPr>
+        <w:spacing w:before="120" w:after="0" w:line="312" w:lineRule="auto"/>
+        <w:jc w:val="both"/>
+        <w:rPr>
+          <w:rFonts w:ascii="Times New Roman" w:hAnsi="Times New Roman" w:cs="Times New Roman"/>
+          <w:sz w:val="26"/>
+          <w:szCs w:val="26"/>
+        </w:rPr>
+      </w:pPr>
+      <w:r>
+        <w:rPr>
+          <w:rFonts w:ascii="Times New Roman" w:hAnsi="Times New Roman" w:cs="Times New Roman"/>
+          <w:sz w:val="26"/>
+          <w:szCs w:val="26"/>
+        </w:rPr>
+        <w:t>Tên nhà xuất bản không được để trống.</w:t>
+      </w:r>
+    </w:p>
+    <w:p>
+      <w:pPr>
+        <w:pStyle w:val="ListParagraph"/>
+        <w:numPr>
+          <w:ilvl w:val="0"/>
+          <w:numId w:val="6"/>
+        </w:numPr>
+        <w:spacing w:before="120" w:after="0" w:line="312" w:lineRule="auto"/>
+        <w:jc w:val="both"/>
+        <w:rPr>
+          <w:rFonts w:ascii="Times New Roman" w:hAnsi="Times New Roman" w:cs="Times New Roman"/>
+          <w:sz w:val="26"/>
+          <w:szCs w:val="26"/>
+        </w:rPr>
+      </w:pPr>
+      <w:r>
+        <w:rPr>
+          <w:rFonts w:ascii="Times New Roman" w:hAnsi="Times New Roman" w:cs="Times New Roman"/>
+          <w:sz w:val="26"/>
+          <w:szCs w:val="26"/>
+        </w:rPr>
+        <w:t xml:space="preserve">Nếu đã có sách thuộc </w:t>
+      </w:r>
+      <w:r>
+        <w:rPr>
+          <w:rFonts w:ascii="Times New Roman" w:hAnsi="Times New Roman" w:cs="Times New Roman"/>
+          <w:sz w:val="26"/>
+          <w:szCs w:val="26"/>
+        </w:rPr>
+        <w:t>nhà xuất bản</w:t>
+      </w:r>
+      <w:r>
+        <w:rPr>
+          <w:rFonts w:ascii="Times New Roman" w:hAnsi="Times New Roman" w:cs="Times New Roman"/>
+          <w:sz w:val="26"/>
+          <w:szCs w:val="26"/>
+        </w:rPr>
+        <w:t xml:space="preserve"> thì không thể xóa </w:t>
+      </w:r>
+      <w:r>
+        <w:rPr>
+          <w:rFonts w:ascii="Times New Roman" w:hAnsi="Times New Roman" w:cs="Times New Roman"/>
+          <w:sz w:val="26"/>
+          <w:szCs w:val="26"/>
+        </w:rPr>
+        <w:t>nhà xuất bản</w:t>
+      </w:r>
+      <w:r>
+        <w:rPr>
+          <w:rFonts w:ascii="Times New Roman" w:hAnsi="Times New Roman" w:cs="Times New Roman"/>
+          <w:sz w:val="26"/>
+          <w:szCs w:val="26"/>
+        </w:rPr>
+        <w:t xml:space="preserve"> đó.</w:t>
+      </w:r>
+    </w:p>
+    <w:p>
+      <w:pPr>
+        <w:pStyle w:val="Heading3"/>
+        <w:spacing w:before="120" w:line="312" w:lineRule="auto"/>
+        <w:rPr>
+          <w:rFonts w:ascii="Times New Roman" w:hAnsi="Times New Roman" w:cs="Times New Roman"/>
+          <w:color w:val="auto"/>
+          <w:sz w:val="26"/>
+          <w:szCs w:val="26"/>
+          <w:u w:val="single"/>
+        </w:rPr>
+      </w:pPr>
+      <w:r>
+        <w:rPr>
+          <w:rFonts w:ascii="Times New Roman" w:hAnsi="Times New Roman" w:cs="Times New Roman"/>
+          <w:color w:val="auto"/>
+          <w:sz w:val="26"/>
+          <w:szCs w:val="26"/>
+        </w:rPr>
+        <w:t>3</w:t>
+      </w:r>
+      <w:r>
+        <w:rPr>
+          <w:rFonts w:ascii="Times New Roman" w:hAnsi="Times New Roman" w:cs="Times New Roman"/>
+          <w:color w:val="auto"/>
+          <w:sz w:val="26"/>
+          <w:szCs w:val="26"/>
+        </w:rPr>
+        <w:t>.</w:t>
+      </w:r>
+      <w:r>
+        <w:rPr>
+          <w:rFonts w:ascii="Times New Roman" w:hAnsi="Times New Roman" w:cs="Times New Roman"/>
+          <w:color w:val="auto"/>
+          <w:sz w:val="26"/>
+          <w:szCs w:val="26"/>
+        </w:rPr>
+        <w:t>3</w:t>
+      </w:r>
+      <w:r>
+        <w:rPr>
+          <w:rFonts w:ascii="Times New Roman" w:hAnsi="Times New Roman" w:cs="Times New Roman"/>
+          <w:color w:val="auto"/>
+          <w:sz w:val="26"/>
+          <w:szCs w:val="26"/>
+        </w:rPr>
+        <w:t>.</w:t>
+      </w:r>
+      <w:r>
+        <w:rPr>
+          <w:rFonts w:ascii="Times New Roman" w:hAnsi="Times New Roman" w:cs="Times New Roman"/>
+          <w:color w:val="auto"/>
+          <w:sz w:val="26"/>
+          <w:szCs w:val="26"/>
+        </w:rPr>
+        <w:t>1</w:t>
+      </w:r>
+      <w:r>
+        <w:rPr>
+          <w:rFonts w:ascii="Times New Roman" w:hAnsi="Times New Roman" w:cs="Times New Roman"/>
+          <w:color w:val="auto"/>
+          <w:sz w:val="26"/>
+          <w:szCs w:val="26"/>
+        </w:rPr>
+        <w:t>.</w:t>
+      </w:r>
+      <w:r>
+        <w:rPr>
+          <w:rFonts w:ascii="Times New Roman" w:hAnsi="Times New Roman" w:cs="Times New Roman"/>
+          <w:color w:val="auto"/>
+          <w:sz w:val="26"/>
+          <w:szCs w:val="26"/>
+        </w:rPr>
+        <w:t>5</w:t>
+      </w:r>
+      <w:r>
+        <w:rPr>
+          <w:rFonts w:ascii="Times New Roman" w:hAnsi="Times New Roman" w:cs="Times New Roman"/>
+          <w:color w:val="auto"/>
+          <w:sz w:val="26"/>
+          <w:szCs w:val="26"/>
+        </w:rPr>
+        <w:t xml:space="preserve"> </w:t>
+      </w:r>
+      <w:r>
+        <w:rPr>
+          <w:rFonts w:ascii="Times New Roman" w:hAnsi="Times New Roman" w:cs="Times New Roman"/>
+          <w:color w:val="auto"/>
+          <w:sz w:val="26"/>
+          <w:szCs w:val="26"/>
+          <w:u w:val="single"/>
+        </w:rPr>
+        <w:t xml:space="preserve">Quản lý </w:t>
+      </w:r>
+      <w:r>
+        <w:rPr>
+          <w:rFonts w:ascii="Times New Roman" w:hAnsi="Times New Roman" w:cs="Times New Roman"/>
+          <w:color w:val="auto"/>
+          <w:sz w:val="26"/>
+          <w:szCs w:val="26"/>
+          <w:u w:val="single"/>
+        </w:rPr>
+        <w:t>phiếu</w:t>
+      </w:r>
+      <w:r>
+        <w:rPr>
+          <w:rFonts w:ascii="Times New Roman" w:hAnsi="Times New Roman" w:cs="Times New Roman"/>
+          <w:color w:val="auto"/>
+          <w:sz w:val="26"/>
+          <w:szCs w:val="26"/>
+          <w:u w:val="single"/>
+        </w:rPr>
+        <w:t xml:space="preserve"> mượn</w:t>
+      </w:r>
+    </w:p>
+    <w:p>
+      <w:pPr>
+        <w:pStyle w:val="ListParagraph"/>
+        <w:numPr>
+          <w:ilvl w:val="0"/>
+          <w:numId w:val="6"/>
+        </w:numPr>
+        <w:spacing w:before="120" w:after="0" w:line="312" w:lineRule="auto"/>
+        <w:jc w:val="both"/>
+        <w:rPr>
+          <w:rFonts w:ascii="Times New Roman" w:hAnsi="Times New Roman" w:cs="Times New Roman"/>
+          <w:sz w:val="26"/>
+          <w:szCs w:val="26"/>
+        </w:rPr>
+      </w:pPr>
+      <w:r>
+        <w:rPr>
+          <w:rFonts w:ascii="Times New Roman" w:hAnsi="Times New Roman" w:cs="Times New Roman"/>
+          <w:sz w:val="26"/>
+          <w:szCs w:val="26"/>
+        </w:rPr>
+        <w:t>Thủ thư chỉ có thể phê duyệt phiếu mượn</w:t>
+      </w:r>
+      <w:r>
+        <w:rPr>
+          <w:rFonts w:ascii="Times New Roman" w:hAnsi="Times New Roman" w:cs="Times New Roman"/>
+          <w:sz w:val="26"/>
+          <w:szCs w:val="26"/>
+        </w:rPr>
+        <w:t xml:space="preserve"> (chấp nhận hoặc từ chối)</w:t>
+      </w:r>
+      <w:r>
+        <w:rPr>
+          <w:rFonts w:ascii="Times New Roman" w:hAnsi="Times New Roman" w:cs="Times New Roman"/>
+          <w:sz w:val="26"/>
+          <w:szCs w:val="26"/>
+        </w:rPr>
+        <w:t xml:space="preserve"> khi phiếu có tình trạng “Chờ phê duyệt”.</w:t>
+      </w:r>
+    </w:p>
+    <w:p>
+      <w:pPr>
+        <w:pStyle w:val="ListParagraph"/>
+        <w:numPr>
+          <w:ilvl w:val="0"/>
+          <w:numId w:val="6"/>
+        </w:numPr>
+        <w:spacing w:before="120" w:after="0" w:line="312" w:lineRule="auto"/>
+        <w:jc w:val="both"/>
+        <w:rPr>
+          <w:rFonts w:ascii="Times New Roman" w:hAnsi="Times New Roman" w:cs="Times New Roman"/>
+          <w:sz w:val="26"/>
+          <w:szCs w:val="26"/>
+        </w:rPr>
+      </w:pPr>
+      <w:r>
+        <w:rPr>
+          <w:rFonts w:ascii="Times New Roman" w:hAnsi="Times New Roman" w:cs="Times New Roman"/>
+          <w:sz w:val="26"/>
+          <w:szCs w:val="26"/>
+        </w:rPr>
+        <w:t xml:space="preserve">Thủ thư chỉ có thể </w:t>
+      </w:r>
+      <w:r>
+        <w:rPr>
+          <w:rFonts w:ascii="Times New Roman" w:hAnsi="Times New Roman" w:cs="Times New Roman"/>
+          <w:sz w:val="26"/>
+          <w:szCs w:val="26"/>
+        </w:rPr>
+        <w:t>lập</w:t>
+      </w:r>
+      <w:r>
+        <w:rPr>
+          <w:rFonts w:ascii="Times New Roman" w:hAnsi="Times New Roman" w:cs="Times New Roman"/>
+          <w:sz w:val="26"/>
+          <w:szCs w:val="26"/>
+        </w:rPr>
+        <w:t xml:space="preserve"> phiếu </w:t>
+      </w:r>
+      <w:r>
+        <w:rPr>
+          <w:rFonts w:ascii="Times New Roman" w:hAnsi="Times New Roman" w:cs="Times New Roman"/>
+          <w:sz w:val="26"/>
+          <w:szCs w:val="26"/>
+        </w:rPr>
+        <w:t>trả</w:t>
+      </w:r>
+      <w:r>
+        <w:rPr>
+          <w:rFonts w:ascii="Times New Roman" w:hAnsi="Times New Roman" w:cs="Times New Roman"/>
+          <w:sz w:val="26"/>
+          <w:szCs w:val="26"/>
+        </w:rPr>
+        <w:t xml:space="preserve"> khi phiếu có tình trạng “</w:t>
+      </w:r>
+      <w:r>
+        <w:rPr>
+          <w:rFonts w:ascii="Times New Roman" w:hAnsi="Times New Roman" w:cs="Times New Roman"/>
+          <w:sz w:val="26"/>
+          <w:szCs w:val="26"/>
+        </w:rPr>
+        <w:t>Đã chấp nhận</w:t>
+      </w:r>
+      <w:r>
+        <w:rPr>
+          <w:rFonts w:ascii="Times New Roman" w:hAnsi="Times New Roman" w:cs="Times New Roman"/>
+          <w:sz w:val="26"/>
+          <w:szCs w:val="26"/>
+        </w:rPr>
+        <w:t>”</w:t>
+      </w:r>
+      <w:r>
+        <w:rPr>
+          <w:rFonts w:ascii="Times New Roman" w:hAnsi="Times New Roman" w:cs="Times New Roman"/>
+          <w:sz w:val="26"/>
+          <w:szCs w:val="26"/>
+        </w:rPr>
+        <w:t xml:space="preserve"> hoặc “Trễ hạn”</w:t>
+      </w:r>
+      <w:r>
+        <w:rPr>
+          <w:rFonts w:ascii="Times New Roman" w:hAnsi="Times New Roman" w:cs="Times New Roman"/>
+          <w:sz w:val="26"/>
+          <w:szCs w:val="26"/>
+        </w:rPr>
+        <w:t>.</w:t>
+      </w:r>
+    </w:p>
+    <w:p>
+      <w:pPr>
+        <w:pStyle w:val="Heading3"/>
+        <w:spacing w:before="120" w:line="312" w:lineRule="auto"/>
+        <w:rPr>
+          <w:rFonts w:ascii="Times New Roman" w:hAnsi="Times New Roman" w:cs="Times New Roman"/>
+          <w:color w:val="auto"/>
+          <w:sz w:val="26"/>
+          <w:szCs w:val="26"/>
+          <w:u w:val="single"/>
+        </w:rPr>
+      </w:pPr>
+      <w:r>
+        <w:rPr>
+          <w:rFonts w:ascii="Times New Roman" w:hAnsi="Times New Roman" w:cs="Times New Roman"/>
+          <w:color w:val="auto"/>
+          <w:sz w:val="26"/>
+          <w:szCs w:val="26"/>
+        </w:rPr>
+        <w:t>3</w:t>
+      </w:r>
+      <w:r>
+        <w:rPr>
+          <w:rFonts w:ascii="Times New Roman" w:hAnsi="Times New Roman" w:cs="Times New Roman"/>
+          <w:color w:val="auto"/>
+          <w:sz w:val="26"/>
+          <w:szCs w:val="26"/>
+        </w:rPr>
+        <w:t>.</w:t>
+      </w:r>
+      <w:r>
+        <w:rPr>
+          <w:rFonts w:ascii="Times New Roman" w:hAnsi="Times New Roman" w:cs="Times New Roman"/>
+          <w:color w:val="auto"/>
+          <w:sz w:val="26"/>
+          <w:szCs w:val="26"/>
+        </w:rPr>
+        <w:t>3</w:t>
+      </w:r>
+      <w:r>
+        <w:rPr>
+          <w:rFonts w:ascii="Times New Roman" w:hAnsi="Times New Roman" w:cs="Times New Roman"/>
+          <w:color w:val="auto"/>
+          <w:sz w:val="26"/>
+          <w:szCs w:val="26"/>
+        </w:rPr>
+        <w:t>.</w:t>
+      </w:r>
+      <w:r>
+        <w:rPr>
+          <w:rFonts w:ascii="Times New Roman" w:hAnsi="Times New Roman" w:cs="Times New Roman"/>
+          <w:color w:val="auto"/>
+          <w:sz w:val="26"/>
+          <w:szCs w:val="26"/>
+        </w:rPr>
+        <w:t>1</w:t>
+      </w:r>
+      <w:r>
+        <w:rPr>
+          <w:rFonts w:ascii="Times New Roman" w:hAnsi="Times New Roman" w:cs="Times New Roman"/>
+          <w:color w:val="auto"/>
+          <w:sz w:val="26"/>
+          <w:szCs w:val="26"/>
+        </w:rPr>
+        <w:t>.</w:t>
+      </w:r>
+      <w:r>
+        <w:rPr>
+          <w:rFonts w:ascii="Times New Roman" w:hAnsi="Times New Roman" w:cs="Times New Roman"/>
+          <w:color w:val="auto"/>
+          <w:sz w:val="26"/>
+          <w:szCs w:val="26"/>
+        </w:rPr>
+        <w:t>6</w:t>
+      </w:r>
+      <w:r>
+        <w:rPr>
+          <w:rFonts w:ascii="Times New Roman" w:hAnsi="Times New Roman" w:cs="Times New Roman"/>
+          <w:color w:val="auto"/>
+          <w:sz w:val="26"/>
+          <w:szCs w:val="26"/>
+        </w:rPr>
+        <w:t xml:space="preserve"> </w:t>
+      </w:r>
+      <w:r>
+        <w:rPr>
+          <w:rFonts w:ascii="Times New Roman" w:hAnsi="Times New Roman" w:cs="Times New Roman"/>
+          <w:color w:val="auto"/>
+          <w:sz w:val="26"/>
+          <w:szCs w:val="26"/>
+          <w:u w:val="single"/>
+        </w:rPr>
+        <w:t xml:space="preserve">Quản lý phiếu </w:t>
+      </w:r>
+      <w:r>
+        <w:rPr>
+          <w:rFonts w:ascii="Times New Roman" w:hAnsi="Times New Roman" w:cs="Times New Roman"/>
+          <w:color w:val="auto"/>
+          <w:sz w:val="26"/>
+          <w:szCs w:val="26"/>
+          <w:u w:val="single"/>
+        </w:rPr>
+        <w:t>gia hạn</w:t>
+      </w:r>
+    </w:p>
+    <w:p>
+      <w:pPr>
+        <w:pStyle w:val="ListParagraph"/>
+        <w:numPr>
+          <w:ilvl w:val="0"/>
+          <w:numId w:val="6"/>
+        </w:numPr>
+        <w:spacing w:before="120" w:after="0" w:line="312" w:lineRule="auto"/>
+        <w:jc w:val="both"/>
+        <w:rPr>
+          <w:rFonts w:ascii="Times New Roman" w:hAnsi="Times New Roman" w:cs="Times New Roman"/>
+          <w:sz w:val="26"/>
+          <w:szCs w:val="26"/>
+        </w:rPr>
+      </w:pPr>
+      <w:r>
+        <w:rPr>
+          <w:rFonts w:ascii="Times New Roman" w:hAnsi="Times New Roman" w:cs="Times New Roman"/>
+          <w:sz w:val="26"/>
+          <w:szCs w:val="26"/>
+        </w:rPr>
+        <w:t xml:space="preserve">Thủ thư chỉ có thể phê duyệt phiếu </w:t>
+      </w:r>
+      <w:r>
+        <w:rPr>
+          <w:rFonts w:ascii="Times New Roman" w:hAnsi="Times New Roman" w:cs="Times New Roman"/>
+          <w:sz w:val="26"/>
+          <w:szCs w:val="26"/>
+        </w:rPr>
+        <w:t>gia hạn</w:t>
+      </w:r>
+      <w:r>
+        <w:rPr>
+          <w:rFonts w:ascii="Times New Roman" w:hAnsi="Times New Roman" w:cs="Times New Roman"/>
+          <w:sz w:val="26"/>
+          <w:szCs w:val="26"/>
+        </w:rPr>
+        <w:t xml:space="preserve"> (chấp nhận hoặc từ chối) khi phiếu có tình trạng “Chờ phê duyệt”.</w:t>
+      </w:r>
+    </w:p>
+    <w:p>
+      <w:pPr>
+        <w:pStyle w:val="Heading3"/>
+        <w:spacing w:before="120" w:line="312" w:lineRule="auto"/>
+        <w:rPr>
+          <w:rFonts w:ascii="Times New Roman" w:hAnsi="Times New Roman" w:cs="Times New Roman"/>
+          <w:color w:val="auto"/>
+          <w:sz w:val="26"/>
+          <w:szCs w:val="26"/>
+          <w:u w:val="single"/>
+        </w:rPr>
+      </w:pPr>
+      <w:r>
+        <w:rPr>
+          <w:rFonts w:ascii="Times New Roman" w:hAnsi="Times New Roman" w:cs="Times New Roman"/>
+          <w:color w:val="auto"/>
+          <w:sz w:val="26"/>
+          <w:szCs w:val="26"/>
+        </w:rPr>
+        <w:t>3</w:t>
+      </w:r>
+      <w:r>
+        <w:rPr>
+          <w:rFonts w:ascii="Times New Roman" w:hAnsi="Times New Roman" w:cs="Times New Roman"/>
+          <w:color w:val="auto"/>
+          <w:sz w:val="26"/>
+          <w:szCs w:val="26"/>
+        </w:rPr>
+        <w:t>.</w:t>
+      </w:r>
+      <w:r>
+        <w:rPr>
+          <w:rFonts w:ascii="Times New Roman" w:hAnsi="Times New Roman" w:cs="Times New Roman"/>
+          <w:color w:val="auto"/>
+          <w:sz w:val="26"/>
+          <w:szCs w:val="26"/>
+        </w:rPr>
+        <w:t>3</w:t>
+      </w:r>
+      <w:r>
+        <w:rPr>
+          <w:rFonts w:ascii="Times New Roman" w:hAnsi="Times New Roman" w:cs="Times New Roman"/>
+          <w:color w:val="auto"/>
+          <w:sz w:val="26"/>
+          <w:szCs w:val="26"/>
+        </w:rPr>
+        <w:t>.</w:t>
+      </w:r>
+      <w:r>
+        <w:rPr>
+          <w:rFonts w:ascii="Times New Roman" w:hAnsi="Times New Roman" w:cs="Times New Roman"/>
+          <w:color w:val="auto"/>
+          <w:sz w:val="26"/>
+          <w:szCs w:val="26"/>
+        </w:rPr>
+        <w:t>1</w:t>
+      </w:r>
+      <w:r>
+        <w:rPr>
+          <w:rFonts w:ascii="Times New Roman" w:hAnsi="Times New Roman" w:cs="Times New Roman"/>
+          <w:color w:val="auto"/>
+          <w:sz w:val="26"/>
+          <w:szCs w:val="26"/>
+        </w:rPr>
+        <w:t>.</w:t>
+      </w:r>
+      <w:r>
+        <w:rPr>
+          <w:rFonts w:ascii="Times New Roman" w:hAnsi="Times New Roman" w:cs="Times New Roman"/>
+          <w:color w:val="auto"/>
+          <w:sz w:val="26"/>
+          <w:szCs w:val="26"/>
+        </w:rPr>
+        <w:t>7</w:t>
+      </w:r>
+      <w:r>
+        <w:rPr>
+          <w:rFonts w:ascii="Times New Roman" w:hAnsi="Times New Roman" w:cs="Times New Roman"/>
+          <w:color w:val="auto"/>
+          <w:sz w:val="26"/>
+          <w:szCs w:val="26"/>
+        </w:rPr>
+        <w:t xml:space="preserve"> </w:t>
+      </w:r>
+      <w:r>
+        <w:rPr>
+          <w:rFonts w:ascii="Times New Roman" w:hAnsi="Times New Roman" w:cs="Times New Roman"/>
+          <w:color w:val="auto"/>
+          <w:sz w:val="26"/>
+          <w:szCs w:val="26"/>
+          <w:u w:val="single"/>
+        </w:rPr>
+        <w:t>Quản lý tài khoản</w:t>
+      </w:r>
+    </w:p>
+    <w:p>
+      <w:pPr>
+        <w:pStyle w:val="ListParagraph"/>
+        <w:numPr>
+          <w:ilvl w:val="0"/>
+          <w:numId w:val="6"/>
+        </w:numPr>
+        <w:spacing w:before="120" w:after="0" w:line="312" w:lineRule="auto"/>
+        <w:jc w:val="both"/>
+        <w:rPr>
+          <w:rFonts w:ascii="Times New Roman" w:hAnsi="Times New Roman" w:cs="Times New Roman"/>
+          <w:sz w:val="26"/>
+          <w:szCs w:val="26"/>
+        </w:rPr>
+      </w:pPr>
+      <w:r>
+        <w:rPr>
+          <w:rFonts w:ascii="Times New Roman" w:hAnsi="Times New Roman" w:cs="Times New Roman"/>
+          <w:sz w:val="26"/>
+          <w:szCs w:val="26"/>
+        </w:rPr>
+        <w:t>Khi chỉnh sửa thông tin tài khoản</w:t>
+      </w:r>
+      <w:r>
+        <w:rPr>
+          <w:rFonts w:ascii="Times New Roman" w:hAnsi="Times New Roman" w:cs="Times New Roman"/>
+          <w:sz w:val="26"/>
+          <w:szCs w:val="26"/>
+        </w:rPr>
+        <w:t>, thay đổi mật khẩu</w:t>
+      </w:r>
+      <w:r>
+        <w:rPr>
+          <w:rFonts w:ascii="Times New Roman" w:hAnsi="Times New Roman" w:cs="Times New Roman"/>
+          <w:sz w:val="26"/>
+          <w:szCs w:val="26"/>
+        </w:rPr>
+        <w:t xml:space="preserve"> thì</w:t>
+      </w:r>
+      <w:r>
+        <w:rPr>
+          <w:rFonts w:ascii="Times New Roman" w:hAnsi="Times New Roman" w:cs="Times New Roman"/>
+          <w:sz w:val="26"/>
+          <w:szCs w:val="26"/>
+        </w:rPr>
+        <w:t xml:space="preserve"> tất cả các trường nhập liệu không được để trống.</w:t>
+      </w:r>
+    </w:p>
+    <w:p>
+      <w:pPr>
+        <w:pStyle w:val="Heading3"/>
+        <w:spacing w:before="120" w:line="312" w:lineRule="auto"/>
+        <w:rPr>
+          <w:rFonts w:ascii="Times New Roman" w:hAnsi="Times New Roman" w:cs="Times New Roman"/>
+          <w:b/>
+          <w:bCs/>
+          <w:color w:val="auto"/>
+          <w:sz w:val="28"/>
+          <w:szCs w:val="28"/>
+        </w:rPr>
+      </w:pPr>
+      <w:r>
+        <w:rPr>
+          <w:rFonts w:ascii="Times New Roman" w:hAnsi="Times New Roman" w:cs="Times New Roman"/>
+          <w:b/>
+          <w:bCs/>
+          <w:color w:val="auto"/>
+          <w:sz w:val="28"/>
+          <w:szCs w:val="28"/>
+        </w:rPr>
+        <w:lastRenderedPageBreak/>
+        <w:t>3</w:t>
+      </w:r>
+      <w:r>
+        <w:rPr>
+          <w:rFonts w:ascii="Times New Roman" w:hAnsi="Times New Roman" w:cs="Times New Roman"/>
+          <w:b/>
+          <w:bCs/>
+          <w:color w:val="auto"/>
+          <w:sz w:val="28"/>
+          <w:szCs w:val="28"/>
+        </w:rPr>
+        <w:t>.</w:t>
+      </w:r>
+      <w:r>
+        <w:rPr>
+          <w:rFonts w:ascii="Times New Roman" w:hAnsi="Times New Roman" w:cs="Times New Roman"/>
+          <w:b/>
+          <w:bCs/>
+          <w:color w:val="auto"/>
+          <w:sz w:val="28"/>
+          <w:szCs w:val="28"/>
+        </w:rPr>
+        <w:t>3</w:t>
+      </w:r>
+      <w:r>
+        <w:rPr>
+          <w:rFonts w:ascii="Times New Roman" w:hAnsi="Times New Roman" w:cs="Times New Roman"/>
+          <w:b/>
+          <w:bCs/>
+          <w:color w:val="auto"/>
+          <w:sz w:val="28"/>
+          <w:szCs w:val="28"/>
+        </w:rPr>
+        <w:t>.</w:t>
+      </w:r>
+      <w:r>
+        <w:rPr>
+          <w:rFonts w:ascii="Times New Roman" w:hAnsi="Times New Roman" w:cs="Times New Roman"/>
+          <w:b/>
+          <w:bCs/>
+          <w:color w:val="auto"/>
+          <w:sz w:val="28"/>
+          <w:szCs w:val="28"/>
+        </w:rPr>
+        <w:t>2</w:t>
+      </w:r>
+      <w:r>
+        <w:rPr>
+          <w:rFonts w:ascii="Times New Roman" w:hAnsi="Times New Roman" w:cs="Times New Roman"/>
+          <w:b/>
+          <w:bCs/>
+          <w:color w:val="auto"/>
+          <w:sz w:val="28"/>
+          <w:szCs w:val="28"/>
+        </w:rPr>
+        <w:t xml:space="preserve"> </w:t>
+      </w:r>
+      <w:r>
+        <w:rPr>
+          <w:rFonts w:ascii="Times New Roman" w:hAnsi="Times New Roman" w:cs="Times New Roman"/>
+          <w:b/>
+          <w:bCs/>
+          <w:color w:val="auto"/>
+          <w:sz w:val="28"/>
+          <w:szCs w:val="28"/>
+        </w:rPr>
+        <w:t xml:space="preserve">Ràng buộc dữ liệu </w:t>
+      </w:r>
+      <w:r>
+        <w:rPr>
+          <w:rFonts w:ascii="Times New Roman" w:hAnsi="Times New Roman" w:cs="Times New Roman"/>
+          <w:b/>
+          <w:bCs/>
+          <w:color w:val="auto"/>
+          <w:sz w:val="28"/>
+          <w:szCs w:val="28"/>
+        </w:rPr>
+        <w:t>cho độc giả</w:t>
+      </w:r>
+    </w:p>
+    <w:p>
+      <w:pPr>
+        <w:pStyle w:val="Heading3"/>
+        <w:spacing w:before="120" w:line="312" w:lineRule="auto"/>
+        <w:rPr>
+          <w:rFonts w:ascii="Times New Roman" w:hAnsi="Times New Roman" w:cs="Times New Roman"/>
+          <w:color w:val="auto"/>
+          <w:sz w:val="26"/>
+          <w:szCs w:val="26"/>
+          <w:u w:val="single"/>
+        </w:rPr>
+      </w:pPr>
+      <w:r>
+        <w:rPr>
+          <w:rFonts w:ascii="Times New Roman" w:hAnsi="Times New Roman" w:cs="Times New Roman"/>
+          <w:color w:val="auto"/>
+          <w:sz w:val="26"/>
+          <w:szCs w:val="26"/>
+        </w:rPr>
+        <w:t>3</w:t>
+      </w:r>
+      <w:r>
+        <w:rPr>
+          <w:rFonts w:ascii="Times New Roman" w:hAnsi="Times New Roman" w:cs="Times New Roman"/>
+          <w:color w:val="auto"/>
+          <w:sz w:val="26"/>
+          <w:szCs w:val="26"/>
+        </w:rPr>
+        <w:t>.</w:t>
+      </w:r>
+      <w:r>
+        <w:rPr>
+          <w:rFonts w:ascii="Times New Roman" w:hAnsi="Times New Roman" w:cs="Times New Roman"/>
+          <w:color w:val="auto"/>
+          <w:sz w:val="26"/>
+          <w:szCs w:val="26"/>
+        </w:rPr>
+        <w:t>3</w:t>
+      </w:r>
+      <w:r>
+        <w:rPr>
+          <w:rFonts w:ascii="Times New Roman" w:hAnsi="Times New Roman" w:cs="Times New Roman"/>
+          <w:color w:val="auto"/>
+          <w:sz w:val="26"/>
+          <w:szCs w:val="26"/>
+        </w:rPr>
+        <w:t>.</w:t>
+      </w:r>
+      <w:r>
+        <w:rPr>
+          <w:rFonts w:ascii="Times New Roman" w:hAnsi="Times New Roman" w:cs="Times New Roman"/>
+          <w:color w:val="auto"/>
+          <w:sz w:val="26"/>
+          <w:szCs w:val="26"/>
+        </w:rPr>
+        <w:t>2</w:t>
+      </w:r>
+      <w:r>
+        <w:rPr>
+          <w:rFonts w:ascii="Times New Roman" w:hAnsi="Times New Roman" w:cs="Times New Roman"/>
+          <w:color w:val="auto"/>
+          <w:sz w:val="26"/>
+          <w:szCs w:val="26"/>
+        </w:rPr>
+        <w:t>.</w:t>
+      </w:r>
+      <w:r>
+        <w:rPr>
+          <w:rFonts w:ascii="Times New Roman" w:hAnsi="Times New Roman" w:cs="Times New Roman"/>
+          <w:color w:val="auto"/>
+          <w:sz w:val="26"/>
+          <w:szCs w:val="26"/>
+        </w:rPr>
+        <w:t>1</w:t>
+      </w:r>
+      <w:r>
+        <w:rPr>
+          <w:rFonts w:ascii="Times New Roman" w:hAnsi="Times New Roman" w:cs="Times New Roman"/>
+          <w:color w:val="auto"/>
+          <w:sz w:val="26"/>
+          <w:szCs w:val="26"/>
+        </w:rPr>
+        <w:t xml:space="preserve"> </w:t>
+      </w:r>
+      <w:r>
+        <w:rPr>
+          <w:rFonts w:ascii="Times New Roman" w:hAnsi="Times New Roman" w:cs="Times New Roman"/>
+          <w:color w:val="auto"/>
+          <w:sz w:val="26"/>
+          <w:szCs w:val="26"/>
+          <w:u w:val="single"/>
+        </w:rPr>
+        <w:t xml:space="preserve">Quản lý </w:t>
+      </w:r>
+      <w:r>
+        <w:rPr>
+          <w:rFonts w:ascii="Times New Roman" w:hAnsi="Times New Roman" w:cs="Times New Roman"/>
+          <w:color w:val="auto"/>
+          <w:sz w:val="26"/>
+          <w:szCs w:val="26"/>
+          <w:u w:val="single"/>
+        </w:rPr>
+        <w:t>phiếu mượn</w:t>
+      </w:r>
+    </w:p>
+    <w:p>
+      <w:pPr>
+        <w:pStyle w:val="ListParagraph"/>
+        <w:numPr>
+          <w:ilvl w:val="0"/>
+          <w:numId w:val="6"/>
+        </w:numPr>
+        <w:spacing w:before="120" w:after="0" w:line="312" w:lineRule="auto"/>
+        <w:jc w:val="both"/>
+        <w:rPr>
+          <w:rFonts w:ascii="Times New Roman" w:hAnsi="Times New Roman" w:cs="Times New Roman"/>
+          <w:sz w:val="26"/>
+          <w:szCs w:val="26"/>
+        </w:rPr>
+      </w:pPr>
+      <w:r>
+        <w:rPr>
+          <w:rFonts w:ascii="Times New Roman" w:hAnsi="Times New Roman" w:cs="Times New Roman"/>
+          <w:sz w:val="26"/>
+          <w:szCs w:val="26"/>
+        </w:rPr>
+        <w:t>Khi chọn sách để lập phiếu mượn, độc giả chỉ được chọn tối đa 7 cuốn sách cho mỗi phiếu.</w:t>
+      </w:r>
+    </w:p>
+    <w:p>
+      <w:pPr>
+        <w:pStyle w:val="ListParagraph"/>
+        <w:numPr>
+          <w:ilvl w:val="0"/>
+          <w:numId w:val="6"/>
+        </w:numPr>
+        <w:spacing w:before="120" w:after="0" w:line="312" w:lineRule="auto"/>
+        <w:jc w:val="both"/>
+        <w:rPr>
+          <w:rFonts w:ascii="Times New Roman" w:hAnsi="Times New Roman" w:cs="Times New Roman"/>
+          <w:sz w:val="26"/>
+          <w:szCs w:val="26"/>
+        </w:rPr>
+      </w:pPr>
+      <w:r>
+        <w:rPr>
+          <w:rFonts w:ascii="Times New Roman" w:hAnsi="Times New Roman" w:cs="Times New Roman"/>
+          <w:sz w:val="26"/>
+          <w:szCs w:val="26"/>
+        </w:rPr>
+        <w:t>Mỗi cuốn sách chỉ được mượn 1 bản/1 phiếu mượn.</w:t>
+      </w:r>
+    </w:p>
+    <w:p>
+      <w:pPr>
+        <w:pStyle w:val="ListParagraph"/>
+        <w:numPr>
+          <w:ilvl w:val="0"/>
+          <w:numId w:val="6"/>
+        </w:numPr>
+        <w:spacing w:before="120" w:after="0" w:line="312" w:lineRule="auto"/>
+        <w:jc w:val="both"/>
+        <w:rPr>
+          <w:rFonts w:ascii="Times New Roman" w:hAnsi="Times New Roman" w:cs="Times New Roman"/>
+          <w:sz w:val="26"/>
+          <w:szCs w:val="26"/>
+        </w:rPr>
+      </w:pPr>
+      <w:r>
+        <w:rPr>
+          <w:rFonts w:ascii="Times New Roman" w:hAnsi="Times New Roman" w:cs="Times New Roman"/>
+          <w:sz w:val="26"/>
+          <w:szCs w:val="26"/>
+        </w:rPr>
+        <w:t>Phiếu mượn trước đó phải được thủ thư phê duyệt (chấp nhận hoặc từ chối) thì mới có thể lập thêm phiếu mượn.</w:t>
+      </w:r>
+    </w:p>
+    <w:p>
+      <w:pPr>
+        <w:pStyle w:val="ListParagraph"/>
+        <w:numPr>
+          <w:ilvl w:val="0"/>
+          <w:numId w:val="6"/>
+        </w:numPr>
+        <w:spacing w:before="120" w:after="0" w:line="312" w:lineRule="auto"/>
+        <w:jc w:val="both"/>
+        <w:rPr>
+          <w:rFonts w:ascii="Times New Roman" w:hAnsi="Times New Roman" w:cs="Times New Roman"/>
+          <w:sz w:val="26"/>
+          <w:szCs w:val="26"/>
+        </w:rPr>
+      </w:pPr>
+      <w:r>
+        <w:rPr>
+          <w:rFonts w:ascii="Times New Roman" w:hAnsi="Times New Roman" w:cs="Times New Roman"/>
+          <w:sz w:val="26"/>
+          <w:szCs w:val="26"/>
+        </w:rPr>
+        <w:t>Phiếu mượn đã phê duyệt thì không thể hủy.</w:t>
+      </w:r>
+    </w:p>
+    <w:p>
+      <w:pPr>
+        <w:pStyle w:val="Heading3"/>
+        <w:spacing w:before="120" w:line="312" w:lineRule="auto"/>
+        <w:rPr>
+          <w:rFonts w:ascii="Times New Roman" w:hAnsi="Times New Roman" w:cs="Times New Roman"/>
+          <w:color w:val="auto"/>
+          <w:sz w:val="26"/>
+          <w:szCs w:val="26"/>
+          <w:u w:val="single"/>
+        </w:rPr>
+      </w:pPr>
+      <w:r>
+        <w:rPr>
+          <w:rFonts w:ascii="Times New Roman" w:hAnsi="Times New Roman" w:cs="Times New Roman"/>
+          <w:color w:val="auto"/>
+          <w:sz w:val="26"/>
+          <w:szCs w:val="26"/>
+        </w:rPr>
+        <w:t>3</w:t>
+      </w:r>
+      <w:r>
+        <w:rPr>
+          <w:rFonts w:ascii="Times New Roman" w:hAnsi="Times New Roman" w:cs="Times New Roman"/>
+          <w:color w:val="auto"/>
+          <w:sz w:val="26"/>
+          <w:szCs w:val="26"/>
+        </w:rPr>
+        <w:t>.</w:t>
+      </w:r>
+      <w:r>
+        <w:rPr>
+          <w:rFonts w:ascii="Times New Roman" w:hAnsi="Times New Roman" w:cs="Times New Roman"/>
+          <w:color w:val="auto"/>
+          <w:sz w:val="26"/>
+          <w:szCs w:val="26"/>
+        </w:rPr>
+        <w:t>3</w:t>
+      </w:r>
+      <w:r>
+        <w:rPr>
+          <w:rFonts w:ascii="Times New Roman" w:hAnsi="Times New Roman" w:cs="Times New Roman"/>
+          <w:color w:val="auto"/>
+          <w:sz w:val="26"/>
+          <w:szCs w:val="26"/>
+        </w:rPr>
+        <w:t>.</w:t>
+      </w:r>
+      <w:r>
+        <w:rPr>
+          <w:rFonts w:ascii="Times New Roman" w:hAnsi="Times New Roman" w:cs="Times New Roman"/>
+          <w:color w:val="auto"/>
+          <w:sz w:val="26"/>
+          <w:szCs w:val="26"/>
+        </w:rPr>
+        <w:t>2</w:t>
+      </w:r>
+      <w:r>
+        <w:rPr>
+          <w:rFonts w:ascii="Times New Roman" w:hAnsi="Times New Roman" w:cs="Times New Roman"/>
+          <w:color w:val="auto"/>
+          <w:sz w:val="26"/>
+          <w:szCs w:val="26"/>
+        </w:rPr>
+        <w:t>.</w:t>
+      </w:r>
+      <w:r>
+        <w:rPr>
+          <w:rFonts w:ascii="Times New Roman" w:hAnsi="Times New Roman" w:cs="Times New Roman"/>
+          <w:color w:val="auto"/>
+          <w:sz w:val="26"/>
+          <w:szCs w:val="26"/>
+        </w:rPr>
+        <w:t>2</w:t>
+      </w:r>
+      <w:r>
+        <w:rPr>
+          <w:rFonts w:ascii="Times New Roman" w:hAnsi="Times New Roman" w:cs="Times New Roman"/>
+          <w:color w:val="auto"/>
+          <w:sz w:val="26"/>
+          <w:szCs w:val="26"/>
+        </w:rPr>
+        <w:t xml:space="preserve"> </w:t>
+      </w:r>
+      <w:r>
+        <w:rPr>
+          <w:rFonts w:ascii="Times New Roman" w:hAnsi="Times New Roman" w:cs="Times New Roman"/>
+          <w:color w:val="auto"/>
+          <w:sz w:val="26"/>
+          <w:szCs w:val="26"/>
+          <w:u w:val="single"/>
+        </w:rPr>
+        <w:t xml:space="preserve">Quản lý phiếu </w:t>
+      </w:r>
+      <w:r>
+        <w:rPr>
+          <w:rFonts w:ascii="Times New Roman" w:hAnsi="Times New Roman" w:cs="Times New Roman"/>
+          <w:color w:val="auto"/>
+          <w:sz w:val="26"/>
+          <w:szCs w:val="26"/>
+          <w:u w:val="single"/>
+        </w:rPr>
+        <w:t>trả</w:t>
+      </w:r>
+    </w:p>
+    <w:p>
+      <w:pPr>
+        <w:pStyle w:val="ListParagraph"/>
+        <w:numPr>
+          <w:ilvl w:val="0"/>
+          <w:numId w:val="6"/>
+        </w:numPr>
+        <w:spacing w:before="120" w:after="0" w:line="312" w:lineRule="auto"/>
+        <w:jc w:val="both"/>
+        <w:rPr>
+          <w:rFonts w:ascii="Times New Roman" w:hAnsi="Times New Roman" w:cs="Times New Roman"/>
+          <w:sz w:val="26"/>
+          <w:szCs w:val="26"/>
+        </w:rPr>
+      </w:pPr>
+      <w:r>
+        <w:rPr>
+          <w:rFonts w:ascii="Times New Roman" w:hAnsi="Times New Roman" w:cs="Times New Roman"/>
+          <w:sz w:val="26"/>
+          <w:szCs w:val="26"/>
+        </w:rPr>
+        <w:t>Khi trả sách thì độc giả phải trả hết các cuốn sách trong phiếu mượn.</w:t>
+      </w:r>
+    </w:p>
+    <w:p>
+      <w:pPr>
+        <w:pStyle w:val="ListParagraph"/>
+        <w:numPr>
+          <w:ilvl w:val="0"/>
+          <w:numId w:val="6"/>
+        </w:numPr>
+        <w:spacing w:before="120" w:after="0" w:line="312" w:lineRule="auto"/>
+        <w:jc w:val="both"/>
+        <w:rPr>
+          <w:rFonts w:ascii="Times New Roman" w:hAnsi="Times New Roman" w:cs="Times New Roman"/>
+          <w:sz w:val="26"/>
+          <w:szCs w:val="26"/>
+        </w:rPr>
+      </w:pPr>
+      <w:r>
+        <w:rPr>
+          <w:rFonts w:ascii="Times New Roman" w:hAnsi="Times New Roman" w:cs="Times New Roman"/>
+          <w:sz w:val="26"/>
+          <w:szCs w:val="26"/>
+        </w:rPr>
+        <w:t xml:space="preserve">Phiếu </w:t>
+      </w:r>
+      <w:r>
+        <w:rPr>
+          <w:rFonts w:ascii="Times New Roman" w:hAnsi="Times New Roman" w:cs="Times New Roman"/>
+          <w:sz w:val="26"/>
+          <w:szCs w:val="26"/>
+        </w:rPr>
+        <w:t>trả</w:t>
+      </w:r>
+      <w:r>
+        <w:rPr>
+          <w:rFonts w:ascii="Times New Roman" w:hAnsi="Times New Roman" w:cs="Times New Roman"/>
+          <w:sz w:val="26"/>
+          <w:szCs w:val="26"/>
+        </w:rPr>
+        <w:t xml:space="preserve"> đã phê duyệt thì không thể hủy.</w:t>
+      </w:r>
+    </w:p>
+    <w:p>
+      <w:pPr>
+        <w:pStyle w:val="Heading3"/>
+        <w:spacing w:before="120" w:line="312" w:lineRule="auto"/>
+        <w:rPr>
+          <w:rFonts w:ascii="Times New Roman" w:hAnsi="Times New Roman" w:cs="Times New Roman"/>
+          <w:color w:val="auto"/>
+          <w:sz w:val="26"/>
+          <w:szCs w:val="26"/>
+          <w:u w:val="single"/>
+        </w:rPr>
+      </w:pPr>
+      <w:r>
+        <w:rPr>
+          <w:rFonts w:ascii="Times New Roman" w:hAnsi="Times New Roman" w:cs="Times New Roman"/>
+          <w:color w:val="auto"/>
+          <w:sz w:val="26"/>
+          <w:szCs w:val="26"/>
+        </w:rPr>
+        <w:t>3</w:t>
+      </w:r>
+      <w:r>
+        <w:rPr>
+          <w:rFonts w:ascii="Times New Roman" w:hAnsi="Times New Roman" w:cs="Times New Roman"/>
+          <w:color w:val="auto"/>
+          <w:sz w:val="26"/>
+          <w:szCs w:val="26"/>
+        </w:rPr>
+        <w:t>.</w:t>
+      </w:r>
+      <w:r>
+        <w:rPr>
+          <w:rFonts w:ascii="Times New Roman" w:hAnsi="Times New Roman" w:cs="Times New Roman"/>
+          <w:color w:val="auto"/>
+          <w:sz w:val="26"/>
+          <w:szCs w:val="26"/>
+        </w:rPr>
+        <w:t>3</w:t>
+      </w:r>
+      <w:r>
+        <w:rPr>
+          <w:rFonts w:ascii="Times New Roman" w:hAnsi="Times New Roman" w:cs="Times New Roman"/>
+          <w:color w:val="auto"/>
+          <w:sz w:val="26"/>
+          <w:szCs w:val="26"/>
+        </w:rPr>
+        <w:t>.</w:t>
+      </w:r>
+      <w:r>
+        <w:rPr>
+          <w:rFonts w:ascii="Times New Roman" w:hAnsi="Times New Roman" w:cs="Times New Roman"/>
+          <w:color w:val="auto"/>
+          <w:sz w:val="26"/>
+          <w:szCs w:val="26"/>
+        </w:rPr>
+        <w:t>2</w:t>
+      </w:r>
+      <w:r>
+        <w:rPr>
+          <w:rFonts w:ascii="Times New Roman" w:hAnsi="Times New Roman" w:cs="Times New Roman"/>
+          <w:color w:val="auto"/>
+          <w:sz w:val="26"/>
+          <w:szCs w:val="26"/>
+        </w:rPr>
+        <w:t>.</w:t>
+      </w:r>
+      <w:r>
+        <w:rPr>
+          <w:rFonts w:ascii="Times New Roman" w:hAnsi="Times New Roman" w:cs="Times New Roman"/>
+          <w:color w:val="auto"/>
+          <w:sz w:val="26"/>
+          <w:szCs w:val="26"/>
+        </w:rPr>
+        <w:t>3</w:t>
+      </w:r>
+      <w:r>
+        <w:rPr>
+          <w:rFonts w:ascii="Times New Roman" w:hAnsi="Times New Roman" w:cs="Times New Roman"/>
+          <w:color w:val="auto"/>
+          <w:sz w:val="26"/>
+          <w:szCs w:val="26"/>
+        </w:rPr>
+        <w:t xml:space="preserve"> </w:t>
+      </w:r>
+      <w:r>
+        <w:rPr>
+          <w:rFonts w:ascii="Times New Roman" w:hAnsi="Times New Roman" w:cs="Times New Roman"/>
+          <w:color w:val="auto"/>
+          <w:sz w:val="26"/>
+          <w:szCs w:val="26"/>
+          <w:u w:val="single"/>
+        </w:rPr>
+        <w:t xml:space="preserve">Quản lý phiếu </w:t>
+      </w:r>
+      <w:r>
+        <w:rPr>
+          <w:rFonts w:ascii="Times New Roman" w:hAnsi="Times New Roman" w:cs="Times New Roman"/>
+          <w:color w:val="auto"/>
+          <w:sz w:val="26"/>
+          <w:szCs w:val="26"/>
+          <w:u w:val="single"/>
+        </w:rPr>
+        <w:t>gia hạn</w:t>
+      </w:r>
+    </w:p>
+    <w:p>
+      <w:pPr>
+        <w:pStyle w:val="ListParagraph"/>
+        <w:numPr>
+          <w:ilvl w:val="0"/>
+          <w:numId w:val="6"/>
+        </w:numPr>
+        <w:spacing w:before="120" w:after="0" w:line="312" w:lineRule="auto"/>
+        <w:jc w:val="both"/>
+        <w:rPr>
+          <w:rFonts w:ascii="Times New Roman" w:hAnsi="Times New Roman" w:cs="Times New Roman"/>
+          <w:sz w:val="26"/>
+          <w:szCs w:val="26"/>
+        </w:rPr>
+      </w:pPr>
+      <w:r>
+        <w:rPr>
+          <w:rFonts w:ascii="Times New Roman" w:hAnsi="Times New Roman" w:cs="Times New Roman"/>
+          <w:sz w:val="26"/>
+          <w:szCs w:val="26"/>
+        </w:rPr>
+        <w:t>Mỗi phiếu mượn chỉ được gia hạn tối đa 2 lần.</w:t>
+      </w:r>
+    </w:p>
+    <w:p>
+      <w:pPr>
+        <w:pStyle w:val="Heading3"/>
+        <w:spacing w:before="120" w:line="312" w:lineRule="auto"/>
+        <w:rPr>
+          <w:rFonts w:ascii="Times New Roman" w:hAnsi="Times New Roman" w:cs="Times New Roman"/>
+          <w:color w:val="auto"/>
+          <w:sz w:val="26"/>
+          <w:szCs w:val="26"/>
+          <w:u w:val="single"/>
+        </w:rPr>
+      </w:pPr>
+      <w:r>
+        <w:rPr>
+          <w:rFonts w:ascii="Times New Roman" w:hAnsi="Times New Roman" w:cs="Times New Roman"/>
+          <w:color w:val="auto"/>
+          <w:sz w:val="26"/>
+          <w:szCs w:val="26"/>
+        </w:rPr>
+        <w:t>3</w:t>
+      </w:r>
+      <w:r>
+        <w:rPr>
+          <w:rFonts w:ascii="Times New Roman" w:hAnsi="Times New Roman" w:cs="Times New Roman"/>
+          <w:color w:val="auto"/>
+          <w:sz w:val="26"/>
+          <w:szCs w:val="26"/>
+        </w:rPr>
+        <w:t>.</w:t>
+      </w:r>
+      <w:r>
+        <w:rPr>
+          <w:rFonts w:ascii="Times New Roman" w:hAnsi="Times New Roman" w:cs="Times New Roman"/>
+          <w:color w:val="auto"/>
+          <w:sz w:val="26"/>
+          <w:szCs w:val="26"/>
+        </w:rPr>
+        <w:t>3</w:t>
+      </w:r>
+      <w:r>
+        <w:rPr>
+          <w:rFonts w:ascii="Times New Roman" w:hAnsi="Times New Roman" w:cs="Times New Roman"/>
+          <w:color w:val="auto"/>
+          <w:sz w:val="26"/>
+          <w:szCs w:val="26"/>
+        </w:rPr>
+        <w:t>.</w:t>
+      </w:r>
+      <w:r>
+        <w:rPr>
+          <w:rFonts w:ascii="Times New Roman" w:hAnsi="Times New Roman" w:cs="Times New Roman"/>
+          <w:color w:val="auto"/>
+          <w:sz w:val="26"/>
+          <w:szCs w:val="26"/>
+        </w:rPr>
+        <w:t>2</w:t>
+      </w:r>
+      <w:r>
+        <w:rPr>
+          <w:rFonts w:ascii="Times New Roman" w:hAnsi="Times New Roman" w:cs="Times New Roman"/>
+          <w:color w:val="auto"/>
+          <w:sz w:val="26"/>
+          <w:szCs w:val="26"/>
+        </w:rPr>
+        <w:t>.</w:t>
+      </w:r>
+      <w:r>
+        <w:rPr>
+          <w:rFonts w:ascii="Times New Roman" w:hAnsi="Times New Roman" w:cs="Times New Roman"/>
+          <w:color w:val="auto"/>
+          <w:sz w:val="26"/>
+          <w:szCs w:val="26"/>
+        </w:rPr>
+        <w:t>4</w:t>
+      </w:r>
+      <w:r>
+        <w:rPr>
+          <w:rFonts w:ascii="Times New Roman" w:hAnsi="Times New Roman" w:cs="Times New Roman"/>
+          <w:color w:val="auto"/>
+          <w:sz w:val="26"/>
+          <w:szCs w:val="26"/>
+        </w:rPr>
+        <w:t xml:space="preserve"> </w:t>
+      </w:r>
+      <w:r>
+        <w:rPr>
+          <w:rFonts w:ascii="Times New Roman" w:hAnsi="Times New Roman" w:cs="Times New Roman"/>
+          <w:color w:val="auto"/>
+          <w:sz w:val="26"/>
+          <w:szCs w:val="26"/>
+          <w:u w:val="single"/>
+        </w:rPr>
+        <w:t>Quản lý tài khoản</w:t>
+      </w:r>
+    </w:p>
+    <w:p>
+      <w:pPr>
+        <w:pStyle w:val="ListParagraph"/>
+        <w:numPr>
+          <w:ilvl w:val="0"/>
+          <w:numId w:val="6"/>
+        </w:numPr>
+        <w:spacing w:before="120" w:after="0" w:line="312" w:lineRule="auto"/>
+        <w:jc w:val="both"/>
+        <w:rPr>
+          <w:rFonts w:ascii="Times New Roman" w:hAnsi="Times New Roman" w:cs="Times New Roman"/>
+          <w:sz w:val="26"/>
+          <w:szCs w:val="26"/>
+        </w:rPr>
+      </w:pPr>
+      <w:r>
+        <w:rPr>
+          <w:rFonts w:ascii="Times New Roman" w:hAnsi="Times New Roman" w:cs="Times New Roman"/>
+          <w:sz w:val="26"/>
+          <w:szCs w:val="26"/>
+        </w:rPr>
+        <w:t>Khi chỉnh sửa thông tin tài khoản, thay đổi mật khẩu thì tất cả các trường nhập liệu không được để trống.</w:t>
+      </w:r>
     </w:p>
     <w:p>
       <w:pPr>
@@ -58051,23 +60146,6 @@
           <w:sz w:val="30"/>
           <w:szCs w:val="30"/>
         </w:rPr>
-      </w:pPr>
-      <w:bookmarkStart w:id="146" w:name="_Toc185285690"/>
-      <w:r>
-        <w:rPr>
-          <w:rFonts w:ascii="Times New Roman" w:hAnsi="Times New Roman" w:cs="Times New Roman"/>
-          <w:b/>
-          <w:bCs/>
-          <w:color w:val="auto"/>
-          <w:sz w:val="30"/>
-          <w:szCs w:val="30"/>
-        </w:rPr>
-        <w:t>3.4 VẬT LÝ</w:t>
-      </w:r>
-      <w:bookmarkEnd w:id="146"/>
-    </w:p>
-    <w:p>
-      <w:pPr>
         <w:sectPr>
           <w:headerReference w:type="default" r:id="rId35"/>
           <w:pgSz w:w="11909" w:h="16834" w:code="9"/>
@@ -58077,6 +60155,18 @@
           <w:docGrid w:linePitch="360"/>
         </w:sectPr>
       </w:pPr>
+      <w:r>
+        <w:rPr>
+          <w:rFonts w:ascii="Times New Roman" w:hAnsi="Times New Roman" w:cs="Times New Roman"/>
+          <w:b/>
+          <w:bCs/>
+          <w:color w:val="auto"/>
+          <w:sz w:val="30"/>
+          <w:szCs w:val="30"/>
+        </w:rPr>
+        <w:t>3.4 VẬT LÝ</w:t>
+      </w:r>
+      <w:bookmarkEnd w:id="146"/>
     </w:p>
     <w:p>
       <w:pPr>
@@ -58956,6 +61046,7 @@
           </w:p>
           <w:p>
             <w:pPr>
+              <w:spacing w:before="120" w:line="312" w:lineRule="auto"/>
               <w:jc w:val="both"/>
               <w:rPr>
                 <w:rFonts w:ascii="Times New Roman" w:eastAsiaTheme="majorEastAsia" w:hAnsi="Times New Roman" w:cs="Times New Roman"/>
@@ -59047,6 +61138,7 @@
           </w:p>
           <w:p>
             <w:pPr>
+              <w:spacing w:before="120" w:line="312" w:lineRule="auto"/>
               <w:jc w:val="both"/>
               <w:rPr>
                 <w:rFonts w:ascii="Times New Roman" w:eastAsiaTheme="majorEastAsia" w:hAnsi="Times New Roman" w:cs="Times New Roman"/>
@@ -59205,6 +61297,118 @@
     </w:p>
     <w:p>
       <w:pPr>
+        <w:pStyle w:val="ListParagraph"/>
+        <w:numPr>
+          <w:ilvl w:val="0"/>
+          <w:numId w:val="6"/>
+        </w:numPr>
+        <w:spacing w:before="120" w:after="0" w:line="312" w:lineRule="auto"/>
+        <w:jc w:val="both"/>
+        <w:rPr>
+          <w:rFonts w:ascii="Times New Roman" w:hAnsi="Times New Roman" w:cs="Times New Roman"/>
+          <w:sz w:val="26"/>
+          <w:szCs w:val="26"/>
+        </w:rPr>
+      </w:pPr>
+      <w:r>
+        <w:rPr>
+          <w:rFonts w:ascii="Times New Roman" w:hAnsi="Times New Roman" w:cs="Times New Roman"/>
+          <w:sz w:val="26"/>
+          <w:szCs w:val="26"/>
+        </w:rPr>
+        <w:t>Chưa xử lý được hết tất cả các lỗi.</w:t>
+      </w:r>
+    </w:p>
+    <w:p>
+      <w:pPr>
+        <w:pStyle w:val="ListParagraph"/>
+        <w:numPr>
+          <w:ilvl w:val="0"/>
+          <w:numId w:val="6"/>
+        </w:numPr>
+        <w:spacing w:before="120" w:after="0" w:line="312" w:lineRule="auto"/>
+        <w:jc w:val="both"/>
+        <w:rPr>
+          <w:rFonts w:ascii="Times New Roman" w:hAnsi="Times New Roman" w:cs="Times New Roman"/>
+          <w:sz w:val="26"/>
+          <w:szCs w:val="26"/>
+        </w:rPr>
+      </w:pPr>
+      <w:r>
+        <w:rPr>
+          <w:rFonts w:ascii="Times New Roman" w:hAnsi="Times New Roman" w:cs="Times New Roman"/>
+          <w:sz w:val="26"/>
+          <w:szCs w:val="26"/>
+        </w:rPr>
+        <w:t>Chức năng đăng nhập/đăng ký còn sơ sài.</w:t>
+      </w:r>
+    </w:p>
+    <w:p>
+      <w:pPr>
+        <w:pStyle w:val="ListParagraph"/>
+        <w:numPr>
+          <w:ilvl w:val="0"/>
+          <w:numId w:val="6"/>
+        </w:numPr>
+        <w:spacing w:before="120" w:after="0" w:line="312" w:lineRule="auto"/>
+        <w:jc w:val="both"/>
+        <w:rPr>
+          <w:rFonts w:ascii="Times New Roman" w:hAnsi="Times New Roman" w:cs="Times New Roman"/>
+          <w:sz w:val="26"/>
+          <w:szCs w:val="26"/>
+        </w:rPr>
+      </w:pPr>
+      <w:r>
+        <w:rPr>
+          <w:rFonts w:ascii="Times New Roman" w:hAnsi="Times New Roman" w:cs="Times New Roman"/>
+          <w:sz w:val="26"/>
+          <w:szCs w:val="26"/>
+        </w:rPr>
+        <w:t>Hệ thống còn thiếu chuyên nghiệp.</w:t>
+      </w:r>
+    </w:p>
+    <w:p>
+      <w:pPr>
+        <w:pStyle w:val="ListParagraph"/>
+        <w:numPr>
+          <w:ilvl w:val="0"/>
+          <w:numId w:val="6"/>
+        </w:numPr>
+        <w:spacing w:before="120" w:after="0" w:line="312" w:lineRule="auto"/>
+        <w:jc w:val="both"/>
+        <w:rPr>
+          <w:rFonts w:ascii="Times New Roman" w:hAnsi="Times New Roman" w:cs="Times New Roman"/>
+          <w:sz w:val="26"/>
+          <w:szCs w:val="26"/>
+        </w:rPr>
+      </w:pPr>
+      <w:r>
+        <w:rPr>
+          <w:rFonts w:ascii="Times New Roman" w:hAnsi="Times New Roman" w:cs="Times New Roman"/>
+          <w:sz w:val="26"/>
+          <w:szCs w:val="26"/>
+        </w:rPr>
+        <w:t xml:space="preserve">Chưa xử lý các trường hợp </w:t>
+      </w:r>
+      <w:r>
+        <w:rPr>
+          <w:rFonts w:ascii="Times New Roman" w:hAnsi="Times New Roman" w:cs="Times New Roman"/>
+          <w:sz w:val="26"/>
+          <w:szCs w:val="26"/>
+        </w:rPr>
+        <w:t>mất</w:t>
+      </w:r>
+      <w:r>
+        <w:rPr>
+          <w:rFonts w:ascii="Times New Roman" w:hAnsi="Times New Roman" w:cs="Times New Roman"/>
+          <w:sz w:val="26"/>
+          <w:szCs w:val="26"/>
+        </w:rPr>
+        <w:t xml:space="preserve"> sách.</w:t>
+      </w:r>
+    </w:p>
+    <w:p>
+      <w:pPr>
         <w:pStyle w:val="Heading2"/>
         <w:spacing w:before="120" w:line="312" w:lineRule="auto"/>
         <w:rPr>
@@ -59272,13 +61476,149 @@
         <w:t>MỞ RỘNG</w:t>
       </w:r>
     </w:p>
-    <w:p/>
-    <w:p/>
+    <w:p>
+      <w:pPr>
+        <w:pStyle w:val="ListParagraph"/>
+        <w:numPr>
+          <w:ilvl w:val="0"/>
+          <w:numId w:val="6"/>
+        </w:numPr>
+        <w:spacing w:before="120" w:after="0" w:line="312" w:lineRule="auto"/>
+        <w:jc w:val="both"/>
+        <w:rPr>
+          <w:rFonts w:ascii="Times New Roman" w:hAnsi="Times New Roman" w:cs="Times New Roman"/>
+          <w:sz w:val="26"/>
+          <w:szCs w:val="26"/>
+        </w:rPr>
+      </w:pPr>
+      <w:r>
+        <w:rPr>
+          <w:rFonts w:ascii="Times New Roman" w:hAnsi="Times New Roman" w:cs="Times New Roman"/>
+          <w:sz w:val="26"/>
+          <w:szCs w:val="26"/>
+        </w:rPr>
+        <w:t>Phát triển thêm các chức năng</w:t>
+      </w:r>
+      <w:r>
+        <w:rPr>
+          <w:rFonts w:ascii="Times New Roman" w:hAnsi="Times New Roman" w:cs="Times New Roman"/>
+          <w:sz w:val="26"/>
+          <w:szCs w:val="26"/>
+        </w:rPr>
+        <w:t xml:space="preserve"> báo cáo,</w:t>
+      </w:r>
+      <w:r>
+        <w:rPr>
+          <w:rFonts w:ascii="Times New Roman" w:hAnsi="Times New Roman" w:cs="Times New Roman"/>
+          <w:sz w:val="26"/>
+          <w:szCs w:val="26"/>
+        </w:rPr>
+        <w:t xml:space="preserve"> thống kê, in ấn.</w:t>
+      </w:r>
+    </w:p>
+    <w:p>
+      <w:pPr>
+        <w:pStyle w:val="ListParagraph"/>
+        <w:numPr>
+          <w:ilvl w:val="0"/>
+          <w:numId w:val="6"/>
+        </w:numPr>
+        <w:spacing w:before="120" w:after="0" w:line="312" w:lineRule="auto"/>
+        <w:jc w:val="both"/>
+        <w:rPr>
+          <w:rFonts w:ascii="Times New Roman" w:hAnsi="Times New Roman" w:cs="Times New Roman"/>
+          <w:sz w:val="26"/>
+          <w:szCs w:val="26"/>
+        </w:rPr>
+      </w:pPr>
+      <w:r>
+        <w:rPr>
+          <w:rFonts w:ascii="Times New Roman" w:hAnsi="Times New Roman" w:cs="Times New Roman"/>
+          <w:sz w:val="26"/>
+          <w:szCs w:val="26"/>
+        </w:rPr>
+        <w:lastRenderedPageBreak/>
+        <w:t>Thiết kế các chức năng tìm kiếm cho các trang quản lý khác để áp dụng khi dữ liệu lớn, khó có thể tìm thấy.</w:t>
+      </w:r>
+    </w:p>
+    <w:p>
+      <w:pPr>
+        <w:pStyle w:val="ListParagraph"/>
+        <w:numPr>
+          <w:ilvl w:val="0"/>
+          <w:numId w:val="6"/>
+        </w:numPr>
+        <w:spacing w:before="120" w:after="0" w:line="312" w:lineRule="auto"/>
+        <w:jc w:val="both"/>
+        <w:rPr>
+          <w:rFonts w:ascii="Times New Roman" w:hAnsi="Times New Roman" w:cs="Times New Roman"/>
+          <w:sz w:val="26"/>
+          <w:szCs w:val="26"/>
+        </w:rPr>
+      </w:pPr>
+      <w:r>
+        <w:rPr>
+          <w:rFonts w:ascii="Times New Roman" w:hAnsi="Times New Roman" w:cs="Times New Roman"/>
+          <w:sz w:val="26"/>
+          <w:szCs w:val="26"/>
+        </w:rPr>
+        <w:t xml:space="preserve">Thêm chức năng thông báo khi lập các yêu cầu </w:t>
+      </w:r>
+      <w:r>
+        <w:rPr>
+          <w:rFonts w:ascii="Times New Roman" w:hAnsi="Times New Roman" w:cs="Times New Roman"/>
+          <w:sz w:val="26"/>
+          <w:szCs w:val="26"/>
+        </w:rPr>
+        <w:t>mượn</w:t>
+      </w:r>
+      <w:r>
+        <w:rPr>
+          <w:rFonts w:ascii="Times New Roman" w:hAnsi="Times New Roman" w:cs="Times New Roman"/>
+          <w:sz w:val="26"/>
+          <w:szCs w:val="26"/>
+        </w:rPr>
+        <w:t xml:space="preserve"> – trả sách, nhắc nhở đến người dùng khi sách quá hạn trả.</w:t>
+      </w:r>
+    </w:p>
+    <w:p>
+      <w:pPr>
+        <w:pStyle w:val="ListParagraph"/>
+        <w:numPr>
+          <w:ilvl w:val="0"/>
+          <w:numId w:val="6"/>
+        </w:numPr>
+        <w:spacing w:before="120" w:after="0" w:line="312" w:lineRule="auto"/>
+        <w:jc w:val="both"/>
+        <w:rPr>
+          <w:rFonts w:ascii="Times New Roman" w:hAnsi="Times New Roman" w:cs="Times New Roman"/>
+          <w:sz w:val="26"/>
+          <w:szCs w:val="26"/>
+        </w:rPr>
+      </w:pPr>
+      <w:r>
+        <w:rPr>
+          <w:rFonts w:ascii="Times New Roman" w:hAnsi="Times New Roman" w:cs="Times New Roman"/>
+          <w:sz w:val="26"/>
+          <w:szCs w:val="26"/>
+        </w:rPr>
+        <w:t>Thêm tính năng hỏi hỏi/đáp để thủ thư có thể trao đổi thông tin với độc giả. Tích hợp thêm chatbox AI để hỗ trợ trả lời khi ngoài giờ làm việc</w:t>
+      </w:r>
+      <w:r>
+        <w:rPr>
+          <w:rFonts w:ascii="Times New Roman" w:hAnsi="Times New Roman" w:cs="Times New Roman"/>
+          <w:sz w:val="26"/>
+          <w:szCs w:val="26"/>
+        </w:rPr>
+        <w:t>.</w:t>
+      </w:r>
+    </w:p>
     <w:sectPr>
       <w:headerReference w:type="default" r:id="rId37"/>
       <w:pgSz w:w="11909" w:h="16834" w:code="9"/>
       <w:pgMar w:top="1134" w:right="1134" w:bottom="1134" w:left="1701" w:header="720" w:footer="720" w:gutter="0"/>
       <w:cols w:space="720"/>
+      <w:titlePg/>
       <w:docGrid w:linePitch="360"/>
     </w:sectPr>
   </w:body>
@@ -59748,6 +62088,9 @@
   <w:p>
     <w:pPr>
       <w:pStyle w:val="Header"/>
+      <w:pBdr>
+        <w:bottom w:val="single" w:sz="12" w:space="1" w:color="auto"/>
+      </w:pBdr>
       <w:rPr>
         <w:rFonts w:ascii="Times New Roman" w:hAnsi="Times New Roman" w:cs="Times New Roman"/>
         <w:i/>
@@ -59756,6 +62099,46 @@
         <w:szCs w:val="24"/>
       </w:rPr>
     </w:pPr>
+    <w:r>
+      <w:rPr>
+        <w:rFonts w:ascii="Times New Roman" w:hAnsi="Times New Roman" w:cs="Times New Roman"/>
+        <w:i/>
+        <w:iCs/>
+        <w:sz w:val="24"/>
+        <w:szCs w:val="24"/>
+      </w:rPr>
+      <w:t xml:space="preserve">Chương </w:t>
+    </w:r>
+    <w:r>
+      <w:rPr>
+        <w:rFonts w:ascii="Times New Roman" w:hAnsi="Times New Roman" w:cs="Times New Roman"/>
+        <w:i/>
+        <w:iCs/>
+        <w:sz w:val="24"/>
+        <w:szCs w:val="24"/>
+      </w:rPr>
+      <w:t>5</w:t>
+    </w:r>
+    <w:r>
+      <w:rPr>
+        <w:rFonts w:ascii="Times New Roman" w:hAnsi="Times New Roman" w:cs="Times New Roman"/>
+        <w:i/>
+        <w:iCs/>
+        <w:sz w:val="24"/>
+        <w:szCs w:val="24"/>
+      </w:rPr>
+      <w:t xml:space="preserve">. </w:t>
+    </w:r>
+    <w:r>
+      <w:rPr>
+        <w:rFonts w:ascii="Times New Roman" w:hAnsi="Times New Roman" w:cs="Times New Roman"/>
+        <w:i/>
+        <w:iCs/>
+        <w:sz w:val="24"/>
+        <w:szCs w:val="24"/>
+      </w:rPr>
+      <w:t>KẾT LUẬN</w:t>
+    </w:r>
   </w:p>
 </w:hdr>
 </file>
@@ -60101,6 +62484,345 @@
       </w:rPr>
     </w:lvl>
   </w:abstractNum>
+  <w:abstractNum w:abstractNumId="3" w15:restartNumberingAfterBreak="0">
+    <w:nsid w:val="47677ED6"/>
+    <w:multiLevelType w:val="hybridMultilevel"/>
+    <w:tmpl w:val="3BDCD710"/>
+    <w:lvl w:ilvl="0" w:tplc="D8BC5842">
+      <w:start w:val="1"/>
+      <w:numFmt w:val="bullet"/>
+      <w:lvlText w:val="-"/>
+      <w:lvlJc w:val="left"/>
+      <w:pPr>
+        <w:ind w:left="720" w:hanging="360"/>
+      </w:pPr>
+      <w:rPr>
+        <w:rFonts w:ascii="Times New Roman" w:eastAsiaTheme="minorHAnsi" w:hAnsi="Times New Roman" w:cs="Times New Roman" w:hint="default"/>
+      </w:rPr>
+    </w:lvl>
+    <w:lvl w:ilvl="1" w:tplc="04090003">
+      <w:start w:val="1"/>
+      <w:numFmt w:val="bullet"/>
+      <w:lvlText w:val="o"/>
+      <w:lvlJc w:val="left"/>
+      <w:pPr>
+        <w:ind w:left="1440" w:hanging="360"/>
+      </w:pPr>
+      <w:rPr>
+        <w:rFonts w:ascii="Courier New" w:hAnsi="Courier New" w:cs="Courier New" w:hint="default"/>
+      </w:rPr>
+    </w:lvl>
+    <w:lvl w:ilvl="2" w:tplc="04090005" w:tentative="1">
+      <w:start w:val="1"/>
+      <w:numFmt w:val="bullet"/>
+      <w:lvlText w:val=""/>
+      <w:lvlJc w:val="left"/>
+      <w:pPr>
+        <w:ind w:left="2160" w:hanging="360"/>
+      </w:pPr>
+      <w:rPr>
+        <w:rFonts w:ascii="Wingdings" w:hAnsi="Wingdings" w:hint="default"/>
+      </w:rPr>
+    </w:lvl>
+    <w:lvl w:ilvl="3" w:tplc="04090001" w:tentative="1">
+      <w:start w:val="1"/>
+      <w:numFmt w:val="bullet"/>
+      <w:lvlText w:val=""/>
+      <w:lvlJc w:val="left"/>
+      <w:pPr>
+        <w:ind w:left="2880" w:hanging="360"/>
+      </w:pPr>
+      <w:rPr>
+        <w:rFonts w:ascii="Symbol" w:hAnsi="Symbol" w:hint="default"/>
+      </w:rPr>
+    </w:lvl>
+    <w:lvl w:ilvl="4" w:tplc="04090003" w:tentative="1">
+      <w:start w:val="1"/>
+      <w:numFmt w:val="bullet"/>
+      <w:lvlText w:val="o"/>
+      <w:lvlJc w:val="left"/>
+      <w:pPr>
+        <w:ind w:left="3600" w:hanging="360"/>
+      </w:pPr>
+      <w:rPr>
+        <w:rFonts w:ascii="Courier New" w:hAnsi="Courier New" w:cs="Courier New" w:hint="default"/>
+      </w:rPr>
+    </w:lvl>
+    <w:lvl w:ilvl="5" w:tplc="04090005" w:tentative="1">
+      <w:start w:val="1"/>
+      <w:numFmt w:val="bullet"/>
+      <w:lvlText w:val=""/>
+      <w:lvlJc w:val="left"/>
+      <w:pPr>
+        <w:ind w:left="4320" w:hanging="360"/>
+      </w:pPr>
+      <w:rPr>
+        <w:rFonts w:ascii="Wingdings" w:hAnsi="Wingdings" w:hint="default"/>
+      </w:rPr>
+    </w:lvl>
+    <w:lvl w:ilvl="6" w:tplc="04090001" w:tentative="1">
+      <w:start w:val="1"/>
+      <w:numFmt w:val="bullet"/>
+      <w:lvlText w:val=""/>
+      <w:lvlJc w:val="left"/>
+      <w:pPr>
+        <w:ind w:left="5040" w:hanging="360"/>
+      </w:pPr>
+      <w:rPr>
+        <w:rFonts w:ascii="Symbol" w:hAnsi="Symbol" w:hint="default"/>
+      </w:rPr>
+    </w:lvl>
+    <w:lvl w:ilvl="7" w:tplc="04090003" w:tentative="1">
+      <w:start w:val="1"/>
+      <w:numFmt w:val="bullet"/>
+      <w:lvlText w:val="o"/>
+      <w:lvlJc w:val="left"/>
+      <w:pPr>
+        <w:ind w:left="5760" w:hanging="360"/>
+      </w:pPr>
+      <w:rPr>
+        <w:rFonts w:ascii="Courier New" w:hAnsi="Courier New" w:cs="Courier New" w:hint="default"/>
+      </w:rPr>
+    </w:lvl>
+    <w:lvl w:ilvl="8" w:tplc="04090005" w:tentative="1">
+      <w:start w:val="1"/>
+      <w:numFmt w:val="bullet"/>
+      <w:lvlText w:val=""/>
+      <w:lvlJc w:val="left"/>
+      <w:pPr>
+        <w:ind w:left="6480" w:hanging="360"/>
+      </w:pPr>
+      <w:rPr>
+        <w:rFonts w:ascii="Wingdings" w:hAnsi="Wingdings" w:hint="default"/>
+      </w:rPr>
+    </w:lvl>
+  </w:abstractNum>
+  <w:abstractNum w:abstractNumId="4" w15:restartNumberingAfterBreak="0">
+    <w:nsid w:val="64E44C02"/>
+    <w:multiLevelType w:val="hybridMultilevel"/>
+    <w:tmpl w:val="77FA2BE2"/>
+    <w:lvl w:ilvl="0" w:tplc="D8BC5842">
+      <w:start w:val="1"/>
+      <w:numFmt w:val="bullet"/>
+      <w:lvlText w:val="-"/>
+      <w:lvlJc w:val="left"/>
+      <w:pPr>
+        <w:ind w:left="720" w:hanging="360"/>
+      </w:pPr>
+      <w:rPr>
+        <w:rFonts w:ascii="Times New Roman" w:eastAsiaTheme="minorHAnsi" w:hAnsi="Times New Roman" w:cs="Times New Roman" w:hint="default"/>
+      </w:rPr>
+    </w:lvl>
+    <w:lvl w:ilvl="1" w:tplc="04090003" w:tentative="1">
+      <w:start w:val="1"/>
+      <w:numFmt w:val="bullet"/>
+      <w:lvlText w:val="o"/>
+      <w:lvlJc w:val="left"/>
+      <w:pPr>
+        <w:ind w:left="1440" w:hanging="360"/>
+      </w:pPr>
+      <w:rPr>
+        <w:rFonts w:ascii="Courier New" w:hAnsi="Courier New" w:cs="Courier New" w:hint="default"/>
+      </w:rPr>
+    </w:lvl>
+    <w:lvl w:ilvl="2" w:tplc="04090005" w:tentative="1">
+      <w:start w:val="1"/>
+      <w:numFmt w:val="bullet"/>
+      <w:lvlText w:val=""/>
+      <w:lvlJc w:val="left"/>
+      <w:pPr>
+        <w:ind w:left="2160" w:hanging="360"/>
+      </w:pPr>
+      <w:rPr>
+        <w:rFonts w:ascii="Wingdings" w:hAnsi="Wingdings" w:hint="default"/>
+      </w:rPr>
+    </w:lvl>
+    <w:lvl w:ilvl="3" w:tplc="04090001" w:tentative="1">
+      <w:start w:val="1"/>
+      <w:numFmt w:val="bullet"/>
+      <w:lvlText w:val=""/>
+      <w:lvlJc w:val="left"/>
+      <w:pPr>
+        <w:ind w:left="2880" w:hanging="360"/>
+      </w:pPr>
+      <w:rPr>
+        <w:rFonts w:ascii="Symbol" w:hAnsi="Symbol" w:hint="default"/>
+      </w:rPr>
+    </w:lvl>
+    <w:lvl w:ilvl="4" w:tplc="04090003" w:tentative="1">
+      <w:start w:val="1"/>
+      <w:numFmt w:val="bullet"/>
+      <w:lvlText w:val="o"/>
+      <w:lvlJc w:val="left"/>
+      <w:pPr>
+        <w:ind w:left="3600" w:hanging="360"/>
+      </w:pPr>
+      <w:rPr>
+        <w:rFonts w:ascii="Courier New" w:hAnsi="Courier New" w:cs="Courier New" w:hint="default"/>
+      </w:rPr>
+    </w:lvl>
+    <w:lvl w:ilvl="5" w:tplc="04090005" w:tentative="1">
+      <w:start w:val="1"/>
+      <w:numFmt w:val="bullet"/>
+      <w:lvlText w:val=""/>
+      <w:lvlJc w:val="left"/>
+      <w:pPr>
+        <w:ind w:left="4320" w:hanging="360"/>
+      </w:pPr>
+      <w:rPr>
+        <w:rFonts w:ascii="Wingdings" w:hAnsi="Wingdings" w:hint="default"/>
+      </w:rPr>
+    </w:lvl>
+    <w:lvl w:ilvl="6" w:tplc="04090001" w:tentative="1">
+      <w:start w:val="1"/>
+      <w:numFmt w:val="bullet"/>
+      <w:lvlText w:val=""/>
+      <w:lvlJc w:val="left"/>
+      <w:pPr>
+        <w:ind w:left="5040" w:hanging="360"/>
+      </w:pPr>
+      <w:rPr>
+        <w:rFonts w:ascii="Symbol" w:hAnsi="Symbol" w:hint="default"/>
+      </w:rPr>
+    </w:lvl>
+    <w:lvl w:ilvl="7" w:tplc="04090003" w:tentative="1">
+      <w:start w:val="1"/>
+      <w:numFmt w:val="bullet"/>
+      <w:lvlText w:val="o"/>
+      <w:lvlJc w:val="left"/>
+      <w:pPr>
+        <w:ind w:left="5760" w:hanging="360"/>
+      </w:pPr>
+      <w:rPr>
+        <w:rFonts w:ascii="Courier New" w:hAnsi="Courier New" w:cs="Courier New" w:hint="default"/>
+      </w:rPr>
+    </w:lvl>
+    <w:lvl w:ilvl="8" w:tplc="04090005" w:tentative="1">
+      <w:start w:val="1"/>
+      <w:numFmt w:val="bullet"/>
+      <w:lvlText w:val=""/>
+      <w:lvlJc w:val="left"/>
+      <w:pPr>
+        <w:ind w:left="6480" w:hanging="360"/>
+      </w:pPr>
+      <w:rPr>
+        <w:rFonts w:ascii="Wingdings" w:hAnsi="Wingdings" w:hint="default"/>
+      </w:rPr>
+    </w:lvl>
+  </w:abstractNum>
+  <w:abstractNum w:abstractNumId="5" w15:restartNumberingAfterBreak="0">
+    <w:nsid w:val="6D620737"/>
+    <w:multiLevelType w:val="hybridMultilevel"/>
+    <w:tmpl w:val="580C2E2E"/>
+    <w:lvl w:ilvl="0" w:tplc="D8BC5842">
+      <w:start w:val="1"/>
+      <w:numFmt w:val="bullet"/>
+      <w:lvlText w:val="-"/>
+      <w:lvlJc w:val="left"/>
+      <w:pPr>
+        <w:ind w:left="720" w:hanging="360"/>
+      </w:pPr>
+      <w:rPr>
+        <w:rFonts w:ascii="Times New Roman" w:eastAsiaTheme="minorHAnsi" w:hAnsi="Times New Roman" w:cs="Times New Roman" w:hint="default"/>
+      </w:rPr>
+    </w:lvl>
+    <w:lvl w:ilvl="1" w:tplc="04090003" w:tentative="1">
+      <w:start w:val="1"/>
+      <w:numFmt w:val="bullet"/>
+      <w:lvlText w:val="o"/>
+      <w:lvlJc w:val="left"/>
+      <w:pPr>
+        <w:ind w:left="1440" w:hanging="360"/>
+      </w:pPr>
+      <w:rPr>
+        <w:rFonts w:ascii="Courier New" w:hAnsi="Courier New" w:cs="Courier New" w:hint="default"/>
+      </w:rPr>
+    </w:lvl>
+    <w:lvl w:ilvl="2" w:tplc="04090005" w:tentative="1">
+      <w:start w:val="1"/>
+      <w:numFmt w:val="bullet"/>
+      <w:lvlText w:val=""/>
+      <w:lvlJc w:val="left"/>
+      <w:pPr>
+        <w:ind w:left="2160" w:hanging="360"/>
+      </w:pPr>
+      <w:rPr>
+        <w:rFonts w:ascii="Wingdings" w:hAnsi="Wingdings" w:hint="default"/>
+      </w:rPr>
+    </w:lvl>
+    <w:lvl w:ilvl="3" w:tplc="04090001" w:tentative="1">
+      <w:start w:val="1"/>
+      <w:numFmt w:val="bullet"/>
+      <w:lvlText w:val=""/>
+      <w:lvlJc w:val="left"/>
+      <w:pPr>
+        <w:ind w:left="2880" w:hanging="360"/>
+      </w:pPr>
+      <w:rPr>
+        <w:rFonts w:ascii="Symbol" w:hAnsi="Symbol" w:hint="default"/>
+      </w:rPr>
+    </w:lvl>
+    <w:lvl w:ilvl="4" w:tplc="04090003" w:tentative="1">
+      <w:start w:val="1"/>
+      <w:numFmt w:val="bullet"/>
+      <w:lvlText w:val="o"/>
+      <w:lvlJc w:val="left"/>
+      <w:pPr>
+        <w:ind w:left="3600" w:hanging="360"/>
+      </w:pPr>
+      <w:rPr>
+        <w:rFonts w:ascii="Courier New" w:hAnsi="Courier New" w:cs="Courier New" w:hint="default"/>
+      </w:rPr>
+    </w:lvl>
+    <w:lvl w:ilvl="5" w:tplc="04090005" w:tentative="1">
+      <w:start w:val="1"/>
+      <w:numFmt w:val="bullet"/>
+      <w:lvlText w:val=""/>
+      <w:lvlJc w:val="left"/>
+      <w:pPr>
+        <w:ind w:left="4320" w:hanging="360"/>
+      </w:pPr>
+      <w:rPr>
+        <w:rFonts w:ascii="Wingdings" w:hAnsi="Wingdings" w:hint="default"/>
+      </w:rPr>
+    </w:lvl>
+    <w:lvl w:ilvl="6" w:tplc="04090001" w:tentative="1">
+      <w:start w:val="1"/>
+      <w:numFmt w:val="bullet"/>
+      <w:lvlText w:val=""/>
+      <w:lvlJc w:val="left"/>
+      <w:pPr>
+        <w:ind w:left="5040" w:hanging="360"/>
+      </w:pPr>
+      <w:rPr>
+        <w:rFonts w:ascii="Symbol" w:hAnsi="Symbol" w:hint="default"/>
+      </w:rPr>
+    </w:lvl>
+    <w:lvl w:ilvl="7" w:tplc="04090003" w:tentative="1">
+      <w:start w:val="1"/>
+      <w:numFmt w:val="bullet"/>
+      <w:lvlText w:val="o"/>
+      <w:lvlJc w:val="left"/>
+      <w:pPr>
+        <w:ind w:left="5760" w:hanging="360"/>
+      </w:pPr>
+      <w:rPr>
+        <w:rFonts w:ascii="Courier New" w:hAnsi="Courier New" w:cs="Courier New" w:hint="default"/>
+      </w:rPr>
+    </w:lvl>
+    <w:lvl w:ilvl="8" w:tplc="04090005" w:tentative="1">
+      <w:start w:val="1"/>
+      <w:numFmt w:val="bullet"/>
+      <w:lvlText w:val=""/>
+      <w:lvlJc w:val="left"/>
+      <w:pPr>
+        <w:ind w:left="6480" w:hanging="360"/>
+      </w:pPr>
+      <w:rPr>
+        <w:rFonts w:ascii="Wingdings" w:hAnsi="Wingdings" w:hint="default"/>
+      </w:rPr>
+    </w:lvl>
+  </w:abstractNum>
   <w:num w:numId="1" w16cid:durableId="1271737334">
     <w:abstractNumId w:val="1"/>
   </w:num>
@@ -60109,6 +62831,15 @@
   </w:num>
   <w:num w:numId="3" w16cid:durableId="1726026496">
     <w:abstractNumId w:val="0"/>
+  </w:num>
+  <w:num w:numId="4" w16cid:durableId="2116434205">
+    <w:abstractNumId w:val="3"/>
+  </w:num>
+  <w:num w:numId="5" w16cid:durableId="1641766643">
+    <w:abstractNumId w:val="4"/>
+  </w:num>
+  <w:num w:numId="6" w16cid:durableId="1587377515">
+    <w:abstractNumId w:val="5"/>
   </w:num>
 </w:numbering>
 </file>

</xml_diff>